<commit_message>
mise à jour dossier
</commit_message>
<xml_diff>
--- a/Fichiers analyse/Dossier-Projet-Analyse.docx
+++ b/Fichiers analyse/Dossier-Projet-Analyse.docx
@@ -2899,6 +2899,46 @@
     </w:p>
     <w:p>
       <w:pPr>
+        <w:pStyle w:val="Paragraphedeliste"/>
+        <w:numPr>
+          <w:ilvl w:val="0"/>
+          <w:numId w:val="5"/>
+        </w:numPr>
+        <w:rPr>
+          <w:lang w:val="fr-FR"/>
+        </w:rPr>
+      </w:pPr>
+      <w:r>
+        <w:rPr>
+          <w:lang w:val="fr-FR"/>
+        </w:rPr>
+        <w:t xml:space="preserve">Comment, lors de l’authentification, connaitre l’identité de l’utilisateur ? (Cook, </w:t>
+      </w:r>
+      <w:proofErr w:type="spellStart"/>
+      <w:r>
+        <w:rPr>
+          <w:lang w:val="fr-FR"/>
+        </w:rPr>
+        <w:t>Neighbor</w:t>
+      </w:r>
+      <w:proofErr w:type="spellEnd"/>
+      <w:r>
+        <w:rPr>
+          <w:lang w:val="fr-FR"/>
+        </w:rPr>
+        <w:t xml:space="preserve"> ou Admin ?</w:t>
+      </w:r>
+      <w:bookmarkStart w:id="2" w:name="_GoBack"/>
+      <w:bookmarkEnd w:id="2"/>
+      <w:r>
+        <w:rPr>
+          <w:lang w:val="fr-FR"/>
+        </w:rPr>
+        <w:t>)</w:t>
+      </w:r>
+    </w:p>
+    <w:p>
+      <w:pPr>
         <w:rPr>
           <w:lang w:val="fr-FR"/>
         </w:rPr>
@@ -2922,7 +2962,7 @@
           <w:lang w:val="fr-FR"/>
         </w:rPr>
       </w:pPr>
-      <w:bookmarkStart w:id="2" w:name="_Toc512953958"/>
+      <w:bookmarkStart w:id="3" w:name="_Toc512953958"/>
       <w:r>
         <w:rPr>
           <w:u w:val="single"/>
@@ -2931,7 +2971,7 @@
         <w:lastRenderedPageBreak/>
         <w:t>Planning des réunions</w:t>
       </w:r>
-      <w:bookmarkEnd w:id="2"/>
+      <w:bookmarkEnd w:id="3"/>
     </w:p>
     <w:p>
       <w:pPr>
@@ -2968,7 +3008,7 @@
                 <w:lang w:val="fr-FR"/>
               </w:rPr>
             </w:pPr>
-            <w:bookmarkStart w:id="3" w:name="_Hlk508626160"/>
+            <w:bookmarkStart w:id="4" w:name="_Hlk508626160"/>
             <w:r>
               <w:rPr>
                 <w:lang w:val="fr-FR"/>
@@ -7744,8 +7784,6 @@
               </w:rPr>
               <w:t>+ Page de connexion</w:t>
             </w:r>
-            <w:bookmarkStart w:id="4" w:name="_GoBack"/>
-            <w:bookmarkEnd w:id="4"/>
           </w:p>
           <w:p>
             <w:pPr>
@@ -8539,122 +8577,7 @@
           </w:p>
         </w:tc>
       </w:tr>
-      <w:tr>
-        <w:trPr>
-          <w:trHeight w:val="258"/>
-        </w:trPr>
-        <w:tc>
-          <w:tcPr>
-            <w:cnfStyle w:val="001000000000" w:firstRow="0" w:lastRow="0" w:firstColumn="1" w:lastColumn="0" w:oddVBand="0" w:evenVBand="0" w:oddHBand="0" w:evenHBand="0" w:firstRowFirstColumn="0" w:firstRowLastColumn="0" w:lastRowFirstColumn="0" w:lastRowLastColumn="0"/>
-            <w:tcW w:w="1377" w:type="dxa"/>
-          </w:tcPr>
-          <w:p>
-            <w:pPr>
-              <w:rPr>
-                <w:lang w:val="fr-FR"/>
-              </w:rPr>
-            </w:pPr>
-          </w:p>
-        </w:tc>
-        <w:tc>
-          <w:tcPr>
-            <w:tcW w:w="2421" w:type="dxa"/>
-          </w:tcPr>
-          <w:p>
-            <w:pPr>
-              <w:cnfStyle w:val="000000000000" w:firstRow="0" w:lastRow="0" w:firstColumn="0" w:lastColumn="0" w:oddVBand="0" w:evenVBand="0" w:oddHBand="0" w:evenHBand="0" w:firstRowFirstColumn="0" w:firstRowLastColumn="0" w:lastRowFirstColumn="0" w:lastRowLastColumn="0"/>
-              <w:rPr>
-                <w:lang w:val="fr-FR"/>
-              </w:rPr>
-            </w:pPr>
-          </w:p>
-        </w:tc>
-        <w:tc>
-          <w:tcPr>
-            <w:tcW w:w="2425" w:type="dxa"/>
-          </w:tcPr>
-          <w:p>
-            <w:pPr>
-              <w:cnfStyle w:val="000000000000" w:firstRow="0" w:lastRow="0" w:firstColumn="0" w:lastColumn="0" w:oddVBand="0" w:evenVBand="0" w:oddHBand="0" w:evenHBand="0" w:firstRowFirstColumn="0" w:firstRowLastColumn="0" w:lastRowFirstColumn="0" w:lastRowLastColumn="0"/>
-              <w:rPr>
-                <w:lang w:val="fr-FR"/>
-              </w:rPr>
-            </w:pPr>
-          </w:p>
-        </w:tc>
-        <w:tc>
-          <w:tcPr>
-            <w:tcW w:w="2872" w:type="dxa"/>
-          </w:tcPr>
-          <w:p>
-            <w:pPr>
-              <w:cnfStyle w:val="000000000000" w:firstRow="0" w:lastRow="0" w:firstColumn="0" w:lastColumn="0" w:oddVBand="0" w:evenVBand="0" w:oddHBand="0" w:evenHBand="0" w:firstRowFirstColumn="0" w:firstRowLastColumn="0" w:lastRowFirstColumn="0" w:lastRowLastColumn="0"/>
-              <w:rPr>
-                <w:lang w:val="fr-FR"/>
-              </w:rPr>
-            </w:pPr>
-          </w:p>
-        </w:tc>
-      </w:tr>
-      <w:tr>
-        <w:trPr>
-          <w:cnfStyle w:val="000000100000" w:firstRow="0" w:lastRow="0" w:firstColumn="0" w:lastColumn="0" w:oddVBand="0" w:evenVBand="0" w:oddHBand="1" w:evenHBand="0" w:firstRowFirstColumn="0" w:firstRowLastColumn="0" w:lastRowFirstColumn="0" w:lastRowLastColumn="0"/>
-          <w:trHeight w:val="243"/>
-        </w:trPr>
-        <w:tc>
-          <w:tcPr>
-            <w:cnfStyle w:val="001000000000" w:firstRow="0" w:lastRow="0" w:firstColumn="1" w:lastColumn="0" w:oddVBand="0" w:evenVBand="0" w:oddHBand="0" w:evenHBand="0" w:firstRowFirstColumn="0" w:firstRowLastColumn="0" w:lastRowFirstColumn="0" w:lastRowLastColumn="0"/>
-            <w:tcW w:w="1377" w:type="dxa"/>
-          </w:tcPr>
-          <w:p>
-            <w:pPr>
-              <w:rPr>
-                <w:lang w:val="fr-FR"/>
-              </w:rPr>
-            </w:pPr>
-          </w:p>
-        </w:tc>
-        <w:tc>
-          <w:tcPr>
-            <w:tcW w:w="2421" w:type="dxa"/>
-          </w:tcPr>
-          <w:p>
-            <w:pPr>
-              <w:cnfStyle w:val="000000100000" w:firstRow="0" w:lastRow="0" w:firstColumn="0" w:lastColumn="0" w:oddVBand="0" w:evenVBand="0" w:oddHBand="1" w:evenHBand="0" w:firstRowFirstColumn="0" w:firstRowLastColumn="0" w:lastRowFirstColumn="0" w:lastRowLastColumn="0"/>
-              <w:rPr>
-                <w:lang w:val="fr-FR"/>
-              </w:rPr>
-            </w:pPr>
-          </w:p>
-        </w:tc>
-        <w:tc>
-          <w:tcPr>
-            <w:tcW w:w="2425" w:type="dxa"/>
-          </w:tcPr>
-          <w:p>
-            <w:pPr>
-              <w:cnfStyle w:val="000000100000" w:firstRow="0" w:lastRow="0" w:firstColumn="0" w:lastColumn="0" w:oddVBand="0" w:evenVBand="0" w:oddHBand="1" w:evenHBand="0" w:firstRowFirstColumn="0" w:firstRowLastColumn="0" w:lastRowFirstColumn="0" w:lastRowLastColumn="0"/>
-              <w:rPr>
-                <w:lang w:val="fr-FR"/>
-              </w:rPr>
-            </w:pPr>
-          </w:p>
-        </w:tc>
-        <w:tc>
-          <w:tcPr>
-            <w:tcW w:w="2872" w:type="dxa"/>
-          </w:tcPr>
-          <w:p>
-            <w:pPr>
-              <w:cnfStyle w:val="000000100000" w:firstRow="0" w:lastRow="0" w:firstColumn="0" w:lastColumn="0" w:oddVBand="0" w:evenVBand="0" w:oddHBand="1" w:evenHBand="0" w:firstRowFirstColumn="0" w:firstRowLastColumn="0" w:lastRowFirstColumn="0" w:lastRowLastColumn="0"/>
-              <w:rPr>
-                <w:lang w:val="fr-FR"/>
-              </w:rPr>
-            </w:pPr>
-          </w:p>
-        </w:tc>
-      </w:tr>
-      <w:bookmarkEnd w:id="3"/>
+      <w:bookmarkEnd w:id="4"/>
     </w:tbl>
     <w:p>
       <w:pPr>
@@ -9871,14 +9794,7 @@
                 <w:b w:val="0"/>
                 <w:lang w:val="fr-FR"/>
               </w:rPr>
-              <w:t>Lundi</w:t>
-            </w:r>
-            <w:r>
-              <w:rPr>
-                <w:b w:val="0"/>
-                <w:lang w:val="fr-FR"/>
-              </w:rPr>
-              <w:t xml:space="preserve"> 07/05/18</w:t>
+              <w:t>Lundi 07/05/18</w:t>
             </w:r>
           </w:p>
         </w:tc>
@@ -9905,6 +9821,7 @@
           <w:tcPr>
             <w:tcW w:w="3969" w:type="dxa"/>
             <w:tcBorders>
+              <w:bottom w:val="single" w:sz="2" w:space="0" w:color="666666" w:themeColor="text1" w:themeTint="99"/>
               <w:tl2br w:val="single" w:sz="4" w:space="0" w:color="auto"/>
             </w:tcBorders>
           </w:tcPr>
@@ -9931,9 +9848,17 @@
           <w:p>
             <w:pPr>
               <w:rPr>
-                <w:lang w:val="fr-FR"/>
-              </w:rPr>
-            </w:pPr>
+                <w:b w:val="0"/>
+                <w:lang w:val="fr-FR"/>
+              </w:rPr>
+            </w:pPr>
+            <w:r>
+              <w:rPr>
+                <w:b w:val="0"/>
+                <w:lang w:val="fr-FR"/>
+              </w:rPr>
+              <w:t>Mardi 22/05/18</w:t>
+            </w:r>
           </w:p>
         </w:tc>
         <w:tc>
@@ -9947,59 +9872,24 @@
                 <w:lang w:val="fr-FR"/>
               </w:rPr>
             </w:pPr>
+            <w:r>
+              <w:rPr>
+                <w:lang w:val="fr-FR"/>
+              </w:rPr>
+              <w:t>Remettre l’application</w:t>
+            </w:r>
           </w:p>
         </w:tc>
         <w:tc>
           <w:tcPr>
             <w:tcW w:w="3969" w:type="dxa"/>
+            <w:tcBorders>
+              <w:tl2br w:val="single" w:sz="4" w:space="0" w:color="auto"/>
+            </w:tcBorders>
           </w:tcPr>
           <w:p>
             <w:pPr>
               <w:cnfStyle w:val="000000100000" w:firstRow="0" w:lastRow="0" w:firstColumn="0" w:lastColumn="0" w:oddVBand="0" w:evenVBand="0" w:oddHBand="1" w:evenHBand="0" w:firstRowFirstColumn="0" w:firstRowLastColumn="0" w:lastRowFirstColumn="0" w:lastRowLastColumn="0"/>
-              <w:rPr>
-                <w:lang w:val="fr-FR"/>
-              </w:rPr>
-            </w:pPr>
-          </w:p>
-        </w:tc>
-      </w:tr>
-      <w:tr>
-        <w:trPr>
-          <w:trHeight w:val="243"/>
-        </w:trPr>
-        <w:tc>
-          <w:tcPr>
-            <w:cnfStyle w:val="001000000000" w:firstRow="0" w:lastRow="0" w:firstColumn="1" w:lastColumn="0" w:oddVBand="0" w:evenVBand="0" w:oddHBand="0" w:evenHBand="0" w:firstRowFirstColumn="0" w:firstRowLastColumn="0" w:lastRowFirstColumn="0" w:lastRowLastColumn="0"/>
-            <w:tcW w:w="1377" w:type="dxa"/>
-          </w:tcPr>
-          <w:p>
-            <w:pPr>
-              <w:rPr>
-                <w:lang w:val="fr-FR"/>
-              </w:rPr>
-            </w:pPr>
-          </w:p>
-        </w:tc>
-        <w:tc>
-          <w:tcPr>
-            <w:tcW w:w="3726" w:type="dxa"/>
-          </w:tcPr>
-          <w:p>
-            <w:pPr>
-              <w:cnfStyle w:val="000000000000" w:firstRow="0" w:lastRow="0" w:firstColumn="0" w:lastColumn="0" w:oddVBand="0" w:evenVBand="0" w:oddHBand="0" w:evenHBand="0" w:firstRowFirstColumn="0" w:firstRowLastColumn="0" w:lastRowFirstColumn="0" w:lastRowLastColumn="0"/>
-              <w:rPr>
-                <w:lang w:val="fr-FR"/>
-              </w:rPr>
-            </w:pPr>
-          </w:p>
-        </w:tc>
-        <w:tc>
-          <w:tcPr>
-            <w:tcW w:w="3969" w:type="dxa"/>
-          </w:tcPr>
-          <w:p>
-            <w:pPr>
-              <w:cnfStyle w:val="000000000000" w:firstRow="0" w:lastRow="0" w:firstColumn="0" w:lastColumn="0" w:oddVBand="0" w:evenVBand="0" w:oddHBand="0" w:evenHBand="0" w:firstRowFirstColumn="0" w:firstRowLastColumn="0" w:lastRowFirstColumn="0" w:lastRowLastColumn="0"/>
               <w:rPr>
                 <w:lang w:val="fr-FR"/>
               </w:rPr>
@@ -18375,7 +18265,7 @@
 </file>
 
 <file path=customXml/itemProps2.xml><?xml version="1.0" encoding="utf-8"?>
-<ds:datastoreItem xmlns:ds="http://schemas.openxmlformats.org/officeDocument/2006/customXml" ds:itemID="{6B4EEB08-AFFD-47C2-82F2-C8E4E685ADDC}">
+<ds:datastoreItem xmlns:ds="http://schemas.openxmlformats.org/officeDocument/2006/customXml" ds:itemID="{E7A66E21-962F-4E36-8A02-1ECC87353578}">
   <ds:schemaRefs>
     <ds:schemaRef ds:uri="http://schemas.openxmlformats.org/officeDocument/2006/bibliography"/>
   </ds:schemaRefs>

</xml_diff>

<commit_message>
Mise à jour dossier analyse
</commit_message>
<xml_diff>
--- a/Fichiers analyse/Dossier-Projet-Analyse.docx
+++ b/Fichiers analyse/Dossier-Projet-Analyse.docx
@@ -8569,7 +8569,302 @@
           </w:p>
         </w:tc>
       </w:tr>
+      <w:tr>
+        <w:trPr>
+          <w:trHeight w:val="258"/>
+        </w:trPr>
+        <w:tc>
+          <w:tcPr>
+            <w:cnfStyle w:val="001000000000" w:firstRow="0" w:lastRow="0" w:firstColumn="1" w:lastColumn="0" w:oddVBand="0" w:evenVBand="0" w:oddHBand="0" w:evenHBand="0" w:firstRowFirstColumn="0" w:firstRowLastColumn="0" w:lastRowFirstColumn="0" w:lastRowLastColumn="0"/>
+            <w:tcW w:w="1377" w:type="dxa"/>
+          </w:tcPr>
+          <w:p>
+            <w:pPr>
+              <w:rPr>
+                <w:b w:val="0"/>
+                <w:bCs w:val="0"/>
+              </w:rPr>
+            </w:pPr>
+            <w:bookmarkStart w:id="4" w:name="_GoBack" w:colFirst="0" w:colLast="0"/>
+            <w:r>
+              <w:rPr>
+                <w:b w:val="0"/>
+              </w:rPr>
+              <w:t>Le 19/05/18</w:t>
+            </w:r>
+          </w:p>
+          <w:p>
+            <w:pPr>
+              <w:rPr>
+                <w:b w:val="0"/>
+                <w:bCs w:val="0"/>
+              </w:rPr>
+            </w:pPr>
+            <w:proofErr w:type="gramStart"/>
+            <w:r>
+              <w:rPr>
+                <w:b w:val="0"/>
+              </w:rPr>
+              <w:t>à</w:t>
+            </w:r>
+            <w:proofErr w:type="gramEnd"/>
+            <w:r>
+              <w:rPr>
+                <w:b w:val="0"/>
+              </w:rPr>
+              <w:t xml:space="preserve"> 14h00</w:t>
+            </w:r>
+          </w:p>
+          <w:p>
+            <w:pPr>
+              <w:rPr>
+                <w:b w:val="0"/>
+                <w:bCs w:val="0"/>
+              </w:rPr>
+            </w:pPr>
+          </w:p>
+          <w:p>
+            <w:pPr>
+              <w:rPr>
+                <w:b w:val="0"/>
+                <w:bCs w:val="0"/>
+              </w:rPr>
+            </w:pPr>
+            <w:r>
+              <w:rPr>
+                <w:b w:val="0"/>
+              </w:rPr>
+              <w:t>Facebook</w:t>
+            </w:r>
+          </w:p>
+          <w:tbl>
+            <w:tblPr>
+              <w:tblStyle w:val="Grilledutableau"/>
+              <w:tblW w:w="0" w:type="auto"/>
+              <w:tblInd w:w="24" w:type="dxa"/>
+              <w:tblLook w:val="04A0" w:firstRow="1" w:lastRow="0" w:firstColumn="1" w:lastColumn="0" w:noHBand="0" w:noVBand="1"/>
+            </w:tblPr>
+            <w:tblGrid>
+              <w:gridCol w:w="375"/>
+              <w:gridCol w:w="377"/>
+              <w:gridCol w:w="375"/>
+            </w:tblGrid>
+            <w:tr>
+              <w:tc>
+                <w:tcPr>
+                  <w:tcW w:w="375" w:type="dxa"/>
+                  <w:shd w:val="clear" w:color="auto" w:fill="70AD47" w:themeFill="accent6"/>
+                </w:tcPr>
+                <w:p>
+                  <w:pPr>
+                    <w:rPr>
+                      <w:lang w:val="en-GB"/>
+                    </w:rPr>
+                  </w:pPr>
+                  <w:r>
+                    <w:rPr>
+                      <w:lang w:val="en-GB"/>
+                    </w:rPr>
+                    <w:t>F</w:t>
+                  </w:r>
+                </w:p>
+              </w:tc>
+              <w:tc>
+                <w:tcPr>
+                  <w:tcW w:w="377" w:type="dxa"/>
+                  <w:shd w:val="clear" w:color="auto" w:fill="70AD47" w:themeFill="accent6"/>
+                </w:tcPr>
+                <w:p>
+                  <w:pPr>
+                    <w:rPr>
+                      <w:lang w:val="en-GB"/>
+                    </w:rPr>
+                  </w:pPr>
+                  <w:r>
+                    <w:rPr>
+                      <w:lang w:val="en-GB"/>
+                    </w:rPr>
+                    <w:t>Q</w:t>
+                  </w:r>
+                </w:p>
+              </w:tc>
+              <w:tc>
+                <w:tcPr>
+                  <w:tcW w:w="375" w:type="dxa"/>
+                  <w:shd w:val="clear" w:color="auto" w:fill="70AD47" w:themeFill="accent6"/>
+                </w:tcPr>
+                <w:p>
+                  <w:pPr>
+                    <w:rPr>
+                      <w:lang w:val="en-GB"/>
+                    </w:rPr>
+                  </w:pPr>
+                  <w:r>
+                    <w:rPr>
+                      <w:lang w:val="en-GB"/>
+                    </w:rPr>
+                    <w:t>N</w:t>
+                  </w:r>
+                </w:p>
+              </w:tc>
+            </w:tr>
+          </w:tbl>
+          <w:p>
+            <w:pPr>
+              <w:rPr>
+                <w:b w:val="0"/>
+              </w:rPr>
+            </w:pPr>
+          </w:p>
+        </w:tc>
+        <w:tc>
+          <w:tcPr>
+            <w:tcW w:w="2421" w:type="dxa"/>
+          </w:tcPr>
+          <w:p>
+            <w:pPr>
+              <w:cnfStyle w:val="000000000000" w:firstRow="0" w:lastRow="0" w:firstColumn="0" w:lastColumn="0" w:oddVBand="0" w:evenVBand="0" w:oddHBand="0" w:evenHBand="0" w:firstRowFirstColumn="0" w:firstRowLastColumn="0" w:lastRowFirstColumn="0" w:lastRowLastColumn="0"/>
+              <w:rPr>
+                <w:lang w:val="fr-FR"/>
+              </w:rPr>
+            </w:pPr>
+            <w:r>
+              <w:rPr>
+                <w:lang w:val="fr-FR"/>
+              </w:rPr>
+              <w:t>Corriger le PowerPoint et mise en place du système de commande et d’inscription</w:t>
+            </w:r>
+          </w:p>
+        </w:tc>
+        <w:tc>
+          <w:tcPr>
+            <w:tcW w:w="2425" w:type="dxa"/>
+          </w:tcPr>
+          <w:p>
+            <w:pPr>
+              <w:cnfStyle w:val="000000000000" w:firstRow="0" w:lastRow="0" w:firstColumn="0" w:lastColumn="0" w:oddVBand="0" w:evenVBand="0" w:oddHBand="0" w:evenHBand="0" w:firstRowFirstColumn="0" w:firstRowLastColumn="0" w:lastRowFirstColumn="0" w:lastRowLastColumn="0"/>
+              <w:rPr>
+                <w:lang w:val="fr-FR"/>
+              </w:rPr>
+            </w:pPr>
+            <w:proofErr w:type="spellStart"/>
+            <w:r>
+              <w:rPr>
+                <w:lang w:val="fr-FR"/>
+              </w:rPr>
+              <w:t>Flavian</w:t>
+            </w:r>
+            <w:proofErr w:type="spellEnd"/>
+            <w:r>
+              <w:rPr>
+                <w:lang w:val="fr-FR"/>
+              </w:rPr>
+              <w:t xml:space="preserve"> –</w:t>
+            </w:r>
+          </w:p>
+          <w:p>
+            <w:pPr>
+              <w:cnfStyle w:val="000000000000" w:firstRow="0" w:lastRow="0" w:firstColumn="0" w:lastColumn="0" w:oddVBand="0" w:evenVBand="0" w:oddHBand="0" w:evenHBand="0" w:firstRowFirstColumn="0" w:firstRowLastColumn="0" w:lastRowFirstColumn="0" w:lastRowLastColumn="0"/>
+              <w:rPr>
+                <w:lang w:val="fr-FR"/>
+              </w:rPr>
+            </w:pPr>
+            <w:r>
+              <w:rPr>
+                <w:lang w:val="fr-FR"/>
+              </w:rPr>
+              <w:t>Corriger le PowerPoint</w:t>
+            </w:r>
+          </w:p>
+          <w:p>
+            <w:pPr>
+              <w:cnfStyle w:val="000000000000" w:firstRow="0" w:lastRow="0" w:firstColumn="0" w:lastColumn="0" w:oddVBand="0" w:evenVBand="0" w:oddHBand="0" w:evenHBand="0" w:firstRowFirstColumn="0" w:firstRowLastColumn="0" w:lastRowFirstColumn="0" w:lastRowLastColumn="0"/>
+              <w:rPr>
+                <w:lang w:val="fr-FR"/>
+              </w:rPr>
+            </w:pPr>
+          </w:p>
+          <w:p>
+            <w:pPr>
+              <w:cnfStyle w:val="000000000000" w:firstRow="0" w:lastRow="0" w:firstColumn="0" w:lastColumn="0" w:oddVBand="0" w:evenVBand="0" w:oddHBand="0" w:evenHBand="0" w:firstRowFirstColumn="0" w:firstRowLastColumn="0" w:lastRowFirstColumn="0" w:lastRowLastColumn="0"/>
+              <w:rPr>
+                <w:lang w:val="fr-FR"/>
+              </w:rPr>
+            </w:pPr>
+            <w:r>
+              <w:rPr>
+                <w:lang w:val="fr-FR"/>
+              </w:rPr>
+              <w:t>Nathan –</w:t>
+            </w:r>
+          </w:p>
+          <w:p>
+            <w:pPr>
+              <w:cnfStyle w:val="000000000000" w:firstRow="0" w:lastRow="0" w:firstColumn="0" w:lastColumn="0" w:oddVBand="0" w:evenVBand="0" w:oddHBand="0" w:evenHBand="0" w:firstRowFirstColumn="0" w:firstRowLastColumn="0" w:lastRowFirstColumn="0" w:lastRowLastColumn="0"/>
+              <w:rPr>
+                <w:lang w:val="fr-FR"/>
+              </w:rPr>
+            </w:pPr>
+            <w:r>
+              <w:rPr>
+                <w:lang w:val="fr-FR"/>
+              </w:rPr>
+              <w:t>Implémenter le système de commande</w:t>
+            </w:r>
+          </w:p>
+          <w:p>
+            <w:pPr>
+              <w:cnfStyle w:val="000000000000" w:firstRow="0" w:lastRow="0" w:firstColumn="0" w:lastColumn="0" w:oddVBand="0" w:evenVBand="0" w:oddHBand="0" w:evenHBand="0" w:firstRowFirstColumn="0" w:firstRowLastColumn="0" w:lastRowFirstColumn="0" w:lastRowLastColumn="0"/>
+              <w:rPr>
+                <w:lang w:val="fr-FR"/>
+              </w:rPr>
+            </w:pPr>
+          </w:p>
+          <w:p>
+            <w:pPr>
+              <w:cnfStyle w:val="000000000000" w:firstRow="0" w:lastRow="0" w:firstColumn="0" w:lastColumn="0" w:oddVBand="0" w:evenVBand="0" w:oddHBand="0" w:evenHBand="0" w:firstRowFirstColumn="0" w:firstRowLastColumn="0" w:lastRowFirstColumn="0" w:lastRowLastColumn="0"/>
+              <w:rPr>
+                <w:lang w:val="fr-FR"/>
+              </w:rPr>
+            </w:pPr>
+            <w:r>
+              <w:rPr>
+                <w:lang w:val="fr-FR"/>
+              </w:rPr>
+              <w:t>Quentin –</w:t>
+            </w:r>
+          </w:p>
+          <w:p>
+            <w:pPr>
+              <w:cnfStyle w:val="000000000000" w:firstRow="0" w:lastRow="0" w:firstColumn="0" w:lastColumn="0" w:oddVBand="0" w:evenVBand="0" w:oddHBand="0" w:evenHBand="0" w:firstRowFirstColumn="0" w:firstRowLastColumn="0" w:lastRowFirstColumn="0" w:lastRowLastColumn="0"/>
+              <w:rPr>
+                <w:lang w:val="fr-FR"/>
+              </w:rPr>
+            </w:pPr>
+            <w:r>
+              <w:rPr>
+                <w:lang w:val="fr-FR"/>
+              </w:rPr>
+              <w:t>Implémenter le système d’inscription</w:t>
+            </w:r>
+          </w:p>
+        </w:tc>
+        <w:tc>
+          <w:tcPr>
+            <w:tcW w:w="2872" w:type="dxa"/>
+          </w:tcPr>
+          <w:p>
+            <w:pPr>
+              <w:cnfStyle w:val="000000000000" w:firstRow="0" w:lastRow="0" w:firstColumn="0" w:lastColumn="0" w:oddVBand="0" w:evenVBand="0" w:oddHBand="0" w:evenHBand="0" w:firstRowFirstColumn="0" w:firstRowLastColumn="0" w:lastRowFirstColumn="0" w:lastRowLastColumn="0"/>
+              <w:rPr>
+                <w:lang w:val="fr-FR"/>
+              </w:rPr>
+            </w:pPr>
+          </w:p>
+        </w:tc>
+      </w:tr>
       <w:bookmarkEnd w:id="3"/>
+      <w:bookmarkEnd w:id="4"/>
     </w:tbl>
     <w:p>
       <w:pPr>
@@ -8603,7 +8898,7 @@
           <w:lang w:val="fr-FR"/>
         </w:rPr>
       </w:pPr>
-      <w:bookmarkStart w:id="4" w:name="_Toc512953959"/>
+      <w:bookmarkStart w:id="5" w:name="_Toc512953959"/>
       <w:r>
         <w:rPr>
           <w:u w:val="single"/>
@@ -8619,7 +8914,7 @@
         </w:rPr>
         <w:t xml:space="preserve"> et consignes</w:t>
       </w:r>
-      <w:bookmarkEnd w:id="4"/>
+      <w:bookmarkEnd w:id="5"/>
     </w:p>
     <w:p>
       <w:pPr>
@@ -9830,6 +10125,98 @@
       <w:tr>
         <w:trPr>
           <w:cnfStyle w:val="000000100000" w:firstRow="0" w:lastRow="0" w:firstColumn="0" w:lastColumn="0" w:oddVBand="0" w:evenVBand="0" w:oddHBand="1" w:evenHBand="0" w:firstRowFirstColumn="0" w:firstRowLastColumn="0" w:lastRowFirstColumn="0" w:lastRowLastColumn="0"/>
+          <w:trHeight w:val="273"/>
+        </w:trPr>
+        <w:tc>
+          <w:tcPr>
+            <w:cnfStyle w:val="001000000000" w:firstRow="0" w:lastRow="0" w:firstColumn="1" w:lastColumn="0" w:oddVBand="0" w:evenVBand="0" w:oddHBand="0" w:evenHBand="0" w:firstRowFirstColumn="0" w:firstRowLastColumn="0" w:lastRowFirstColumn="0" w:lastRowLastColumn="0"/>
+            <w:tcW w:w="1377" w:type="dxa"/>
+          </w:tcPr>
+          <w:p>
+            <w:pPr>
+              <w:rPr>
+                <w:b w:val="0"/>
+                <w:bCs w:val="0"/>
+                <w:lang w:val="fr-FR"/>
+              </w:rPr>
+            </w:pPr>
+            <w:r>
+              <w:rPr>
+                <w:b w:val="0"/>
+                <w:lang w:val="fr-FR"/>
+              </w:rPr>
+              <w:t>Vendredi</w:t>
+            </w:r>
+          </w:p>
+          <w:p>
+            <w:pPr>
+              <w:rPr>
+                <w:b w:val="0"/>
+                <w:lang w:val="fr-FR"/>
+              </w:rPr>
+            </w:pPr>
+            <w:r>
+              <w:rPr>
+                <w:b w:val="0"/>
+                <w:lang w:val="fr-FR"/>
+              </w:rPr>
+              <w:t>18/05/18</w:t>
+            </w:r>
+          </w:p>
+        </w:tc>
+        <w:tc>
+          <w:tcPr>
+            <w:tcW w:w="3726" w:type="dxa"/>
+          </w:tcPr>
+          <w:p>
+            <w:pPr>
+              <w:cnfStyle w:val="000000100000" w:firstRow="0" w:lastRow="0" w:firstColumn="0" w:lastColumn="0" w:oddVBand="0" w:evenVBand="0" w:oddHBand="1" w:evenHBand="0" w:firstRowFirstColumn="0" w:firstRowLastColumn="0" w:lastRowFirstColumn="0" w:lastRowLastColumn="0"/>
+              <w:rPr>
+                <w:lang w:val="fr-FR"/>
+              </w:rPr>
+            </w:pPr>
+            <w:r>
+              <w:rPr>
+                <w:lang w:val="fr-FR"/>
+              </w:rPr>
+              <w:t xml:space="preserve">Remettre le PowerPoint à </w:t>
+            </w:r>
+            <w:proofErr w:type="spellStart"/>
+            <w:r>
+              <w:rPr>
+                <w:lang w:val="fr-FR"/>
+              </w:rPr>
+              <w:t>Mme.Lessines</w:t>
+            </w:r>
+            <w:proofErr w:type="spellEnd"/>
+          </w:p>
+        </w:tc>
+        <w:tc>
+          <w:tcPr>
+            <w:tcW w:w="3969" w:type="dxa"/>
+            <w:tcBorders>
+              <w:bottom w:val="single" w:sz="2" w:space="0" w:color="666666" w:themeColor="text1" w:themeTint="99"/>
+              <w:tl2br w:val="nil"/>
+            </w:tcBorders>
+          </w:tcPr>
+          <w:p>
+            <w:pPr>
+              <w:cnfStyle w:val="000000100000" w:firstRow="0" w:lastRow="0" w:firstColumn="0" w:lastColumn="0" w:oddVBand="0" w:evenVBand="0" w:oddHBand="1" w:evenHBand="0" w:firstRowFirstColumn="0" w:firstRowLastColumn="0" w:lastRowFirstColumn="0" w:lastRowLastColumn="0"/>
+              <w:rPr>
+                <w:lang w:val="fr-FR"/>
+              </w:rPr>
+            </w:pPr>
+            <w:r>
+              <w:rPr>
+                <w:lang w:val="fr-FR"/>
+              </w:rPr>
+              <w:t xml:space="preserve">Corriger les erreurs orthographiques </w:t>
+            </w:r>
+          </w:p>
+        </w:tc>
+      </w:tr>
+      <w:tr>
+        <w:trPr>
           <w:trHeight w:val="258"/>
         </w:trPr>
         <w:tc>
@@ -9859,16 +10246,16 @@
           </w:tcPr>
           <w:p>
             <w:pPr>
-              <w:cnfStyle w:val="000000100000" w:firstRow="0" w:lastRow="0" w:firstColumn="0" w:lastColumn="0" w:oddVBand="0" w:evenVBand="0" w:oddHBand="1" w:evenHBand="0" w:firstRowFirstColumn="0" w:firstRowLastColumn="0" w:lastRowFirstColumn="0" w:lastRowLastColumn="0"/>
-              <w:rPr>
-                <w:lang w:val="fr-FR"/>
-              </w:rPr>
-            </w:pPr>
-            <w:r>
-              <w:rPr>
-                <w:lang w:val="fr-FR"/>
-              </w:rPr>
-              <w:t>Remettre l’application</w:t>
+              <w:cnfStyle w:val="000000000000" w:firstRow="0" w:lastRow="0" w:firstColumn="0" w:lastColumn="0" w:oddVBand="0" w:evenVBand="0" w:oddHBand="0" w:evenHBand="0" w:firstRowFirstColumn="0" w:firstRowLastColumn="0" w:lastRowFirstColumn="0" w:lastRowLastColumn="0"/>
+              <w:rPr>
+                <w:lang w:val="fr-FR"/>
+              </w:rPr>
+            </w:pPr>
+            <w:r>
+              <w:rPr>
+                <w:lang w:val="fr-FR"/>
+              </w:rPr>
+              <w:t>Remettre l’application et le dossier d’analyse</w:t>
             </w:r>
           </w:p>
         </w:tc>
@@ -9881,7 +10268,7 @@
           </w:tcPr>
           <w:p>
             <w:pPr>
-              <w:cnfStyle w:val="000000100000" w:firstRow="0" w:lastRow="0" w:firstColumn="0" w:lastColumn="0" w:oddVBand="0" w:evenVBand="0" w:oddHBand="1" w:evenHBand="0" w:firstRowFirstColumn="0" w:firstRowLastColumn="0" w:lastRowFirstColumn="0" w:lastRowLastColumn="0"/>
+              <w:cnfStyle w:val="000000000000" w:firstRow="0" w:lastRow="0" w:firstColumn="0" w:lastColumn="0" w:oddVBand="0" w:evenVBand="0" w:oddHBand="0" w:evenHBand="0" w:firstRowFirstColumn="0" w:firstRowLastColumn="0" w:lastRowFirstColumn="0" w:lastRowLastColumn="0"/>
               <w:rPr>
                 <w:lang w:val="fr-FR"/>
               </w:rPr>
@@ -9922,7 +10309,7 @@
           <w:lang w:val="fr-FR"/>
         </w:rPr>
       </w:pPr>
-      <w:bookmarkStart w:id="5" w:name="_Toc512953960"/>
+      <w:bookmarkStart w:id="6" w:name="_Toc512953960"/>
       <w:r>
         <w:rPr>
           <w:u w:val="single"/>
@@ -9931,7 +10318,7 @@
         <w:lastRenderedPageBreak/>
         <w:t>Diagrammes et schémas</w:t>
       </w:r>
-      <w:bookmarkEnd w:id="5"/>
+      <w:bookmarkEnd w:id="6"/>
     </w:p>
     <w:p>
       <w:pPr>
@@ -9952,7 +10339,7 @@
           <w:lang w:val="fr-FR"/>
         </w:rPr>
       </w:pPr>
-      <w:bookmarkStart w:id="6" w:name="_Toc512953961"/>
+      <w:bookmarkStart w:id="7" w:name="_Toc512953961"/>
       <w:r>
         <w:rPr>
           <w:u w:val="single"/>
@@ -9967,7 +10354,7 @@
         </w:rPr>
         <w:t>fonctionnel</w:t>
       </w:r>
-      <w:bookmarkEnd w:id="6"/>
+      <w:bookmarkEnd w:id="7"/>
     </w:p>
     <w:p>
       <w:pPr>
@@ -9987,14 +10374,14 @@
           <w:lang w:val="fr-FR"/>
         </w:rPr>
       </w:pPr>
-      <w:bookmarkStart w:id="7" w:name="_Toc512953962"/>
+      <w:bookmarkStart w:id="8" w:name="_Toc512953962"/>
       <w:r>
         <w:rPr>
           <w:lang w:val="fr-FR"/>
         </w:rPr>
         <w:t>Diagramme de contexte statique</w:t>
       </w:r>
-      <w:bookmarkEnd w:id="7"/>
+      <w:bookmarkEnd w:id="8"/>
     </w:p>
     <w:p>
       <w:pPr>
@@ -10225,7 +10612,7 @@
           <w:lang w:val="fr-FR"/>
         </w:rPr>
       </w:pPr>
-      <w:bookmarkStart w:id="8" w:name="_Toc512953963"/>
+      <w:bookmarkStart w:id="9" w:name="_Toc512953963"/>
       <w:r>
         <w:rPr>
           <w:lang w:val="fr-FR"/>
@@ -10244,7 +10631,7 @@
         </w:rPr>
         <w:t xml:space="preserve"> des cas d’utilisation</w:t>
       </w:r>
-      <w:bookmarkEnd w:id="8"/>
+      <w:bookmarkEnd w:id="9"/>
     </w:p>
     <w:p>
       <w:pPr>
@@ -10319,7 +10706,7 @@
           <w:lang w:val="fr-FR"/>
         </w:rPr>
       </w:pPr>
-      <w:bookmarkStart w:id="9" w:name="_Toc512953964"/>
+      <w:bookmarkStart w:id="10" w:name="_Toc512953964"/>
       <w:r>
         <w:rPr>
           <w:lang w:val="fr-FR"/>
@@ -10327,7 +10714,7 @@
         <w:lastRenderedPageBreak/>
         <w:t>Cuisinier amateur</w:t>
       </w:r>
-      <w:bookmarkEnd w:id="9"/>
+      <w:bookmarkEnd w:id="10"/>
     </w:p>
     <w:p>
       <w:pPr>
@@ -10342,9 +10729,9 @@
         </w:rPr>
         <w:drawing>
           <wp:inline distT="0" distB="0" distL="0" distR="0">
-            <wp:extent cx="5753100" cy="3657600"/>
+            <wp:extent cx="5753100" cy="4000500"/>
             <wp:effectExtent l="0" t="0" r="0" b="0"/>
-            <wp:docPr id="6" name="Image 6"/>
+            <wp:docPr id="15" name="Image 15"/>
             <wp:cNvGraphicFramePr>
               <a:graphicFrameLocks xmlns:a="http://schemas.openxmlformats.org/drawingml/2006/main" noChangeAspect="1"/>
             </wp:cNvGraphicFramePr>
@@ -10352,7 +10739,7 @@
               <a:graphicData uri="http://schemas.openxmlformats.org/drawingml/2006/picture">
                 <pic:pic xmlns:pic="http://schemas.openxmlformats.org/drawingml/2006/picture">
                   <pic:nvPicPr>
-                    <pic:cNvPr id="0" name="Picture 2"/>
+                    <pic:cNvPr id="0" name="Picture 4"/>
                     <pic:cNvPicPr>
                       <a:picLocks noChangeAspect="1" noChangeArrowheads="1"/>
                     </pic:cNvPicPr>
@@ -10373,7 +10760,7 @@
                   <pic:spPr bwMode="auto">
                     <a:xfrm>
                       <a:off x="0" y="0"/>
-                      <a:ext cx="5753100" cy="3657600"/>
+                      <a:ext cx="5753100" cy="4000500"/>
                     </a:xfrm>
                     <a:prstGeom prst="rect">
                       <a:avLst/>
@@ -10401,14 +10788,14 @@
           <w:lang w:val="fr-FR"/>
         </w:rPr>
       </w:pPr>
-      <w:bookmarkStart w:id="10" w:name="_Toc512953965"/>
+      <w:bookmarkStart w:id="11" w:name="_Toc512953965"/>
       <w:r>
         <w:rPr>
           <w:lang w:val="fr-FR"/>
         </w:rPr>
         <w:t>Voisin</w:t>
       </w:r>
-      <w:bookmarkEnd w:id="10"/>
+      <w:bookmarkEnd w:id="11"/>
     </w:p>
     <w:p>
       <w:pPr>
@@ -10423,9 +10810,9 @@
         </w:rPr>
         <w:drawing>
           <wp:inline distT="0" distB="0" distL="0" distR="0">
-            <wp:extent cx="5762625" cy="2562225"/>
+            <wp:extent cx="5762625" cy="2543175"/>
             <wp:effectExtent l="0" t="0" r="9525" b="9525"/>
-            <wp:docPr id="16" name="Image 16"/>
+            <wp:docPr id="20" name="Image 20"/>
             <wp:cNvGraphicFramePr>
               <a:graphicFrameLocks xmlns:a="http://schemas.openxmlformats.org/drawingml/2006/main" noChangeAspect="1"/>
             </wp:cNvGraphicFramePr>
@@ -10433,7 +10820,7 @@
               <a:graphicData uri="http://schemas.openxmlformats.org/drawingml/2006/picture">
                 <pic:pic xmlns:pic="http://schemas.openxmlformats.org/drawingml/2006/picture">
                   <pic:nvPicPr>
-                    <pic:cNvPr id="0" name="Picture 4"/>
+                    <pic:cNvPr id="0" name="Picture 5"/>
                     <pic:cNvPicPr>
                       <a:picLocks noChangeAspect="1" noChangeArrowheads="1"/>
                     </pic:cNvPicPr>
@@ -10454,7 +10841,7 @@
                   <pic:spPr bwMode="auto">
                     <a:xfrm>
                       <a:off x="0" y="0"/>
-                      <a:ext cx="5762625" cy="2562225"/>
+                      <a:ext cx="5762625" cy="2543175"/>
                     </a:xfrm>
                     <a:prstGeom prst="rect">
                       <a:avLst/>
@@ -10482,7 +10869,7 @@
           <w:lang w:val="fr-FR"/>
         </w:rPr>
       </w:pPr>
-      <w:bookmarkStart w:id="11" w:name="_Toc512953966"/>
+      <w:bookmarkStart w:id="12" w:name="_Toc512953966"/>
       <w:r>
         <w:rPr>
           <w:lang w:val="fr-FR"/>
@@ -10490,7 +10877,7 @@
         <w:lastRenderedPageBreak/>
         <w:t>Administrateur</w:t>
       </w:r>
-      <w:bookmarkEnd w:id="11"/>
+      <w:bookmarkEnd w:id="12"/>
     </w:p>
     <w:p>
       <w:pPr>
@@ -10505,9 +10892,9 @@
         </w:rPr>
         <w:drawing>
           <wp:inline distT="0" distB="0" distL="0" distR="0">
-            <wp:extent cx="5753100" cy="2971800"/>
-            <wp:effectExtent l="0" t="0" r="0" b="0"/>
-            <wp:docPr id="8" name="Image 8"/>
+            <wp:extent cx="5753100" cy="2867025"/>
+            <wp:effectExtent l="0" t="0" r="0" b="9525"/>
+            <wp:docPr id="21" name="Image 21"/>
             <wp:cNvGraphicFramePr>
               <a:graphicFrameLocks xmlns:a="http://schemas.openxmlformats.org/drawingml/2006/main" noChangeAspect="1"/>
             </wp:cNvGraphicFramePr>
@@ -10515,7 +10902,7 @@
               <a:graphicData uri="http://schemas.openxmlformats.org/drawingml/2006/picture">
                 <pic:pic xmlns:pic="http://schemas.openxmlformats.org/drawingml/2006/picture">
                   <pic:nvPicPr>
-                    <pic:cNvPr id="0" name="Picture 4"/>
+                    <pic:cNvPr id="0" name="Picture 6"/>
                     <pic:cNvPicPr>
                       <a:picLocks noChangeAspect="1" noChangeArrowheads="1"/>
                     </pic:cNvPicPr>
@@ -10536,7 +10923,7 @@
                   <pic:spPr bwMode="auto">
                     <a:xfrm>
                       <a:off x="0" y="0"/>
-                      <a:ext cx="5753100" cy="2971800"/>
+                      <a:ext cx="5753100" cy="2867025"/>
                     </a:xfrm>
                     <a:prstGeom prst="rect">
                       <a:avLst/>
@@ -10564,14 +10951,14 @@
           <w:lang w:val="fr-FR"/>
         </w:rPr>
       </w:pPr>
-      <w:bookmarkStart w:id="12" w:name="_Toc512953967"/>
+      <w:bookmarkStart w:id="13" w:name="_Toc512953967"/>
       <w:r>
         <w:rPr>
           <w:lang w:val="fr-FR"/>
         </w:rPr>
         <w:t>Global</w:t>
       </w:r>
-      <w:bookmarkEnd w:id="12"/>
+      <w:bookmarkEnd w:id="13"/>
     </w:p>
     <w:p>
       <w:pPr>
@@ -10678,6 +11065,13 @@
     </w:p>
     <w:p>
       <w:pPr>
+        <w:rPr>
+          <w:lang w:val="fr-FR"/>
+        </w:rPr>
+      </w:pPr>
+    </w:p>
+    <w:p>
+      <w:pPr>
         <w:pStyle w:val="Titre3"/>
         <w:numPr>
           <w:ilvl w:val="2"/>
@@ -10687,7 +11081,7 @@
           <w:lang w:val="fr-FR"/>
         </w:rPr>
       </w:pPr>
-      <w:bookmarkStart w:id="13" w:name="_Toc512953968"/>
+      <w:bookmarkStart w:id="14" w:name="_Toc512953968"/>
       <w:r>
         <w:rPr>
           <w:lang w:val="fr-FR"/>
@@ -10713,7 +11107,7 @@
         </w:rPr>
         <w:t xml:space="preserve"> système</w:t>
       </w:r>
-      <w:bookmarkEnd w:id="13"/>
+      <w:bookmarkEnd w:id="14"/>
     </w:p>
     <w:p>
       <w:pPr>
@@ -10733,7 +11127,7 @@
           <w:lang w:val="fr-FR"/>
         </w:rPr>
       </w:pPr>
-      <w:bookmarkStart w:id="14" w:name="_Hlk514268169"/>
+      <w:bookmarkStart w:id="15" w:name="_Hlk514268169"/>
       <w:r>
         <w:rPr>
           <w:lang w:val="fr-FR"/>
@@ -10950,7 +11344,7 @@
         <w:t>»</w:t>
       </w:r>
     </w:p>
-    <w:bookmarkEnd w:id="14"/>
+    <w:bookmarkEnd w:id="15"/>
     <w:p>
       <w:pPr>
         <w:pStyle w:val="Paragraphedeliste"/>
@@ -10965,11 +11359,11 @@
           <w:numId w:val="1"/>
         </w:numPr>
       </w:pPr>
-      <w:bookmarkStart w:id="15" w:name="_Toc512953969"/>
+      <w:bookmarkStart w:id="16" w:name="_Toc512953969"/>
       <w:r>
         <w:t>Un utilisateur s’enregistre sur le site</w:t>
       </w:r>
-      <w:bookmarkEnd w:id="15"/>
+      <w:bookmarkEnd w:id="16"/>
     </w:p>
     <w:p/>
     <w:p>
@@ -11579,7 +11973,7 @@
           <w:numId w:val="1"/>
         </w:numPr>
       </w:pPr>
-      <w:bookmarkStart w:id="16" w:name="_Toc512953970"/>
+      <w:bookmarkStart w:id="17" w:name="_Toc512953970"/>
       <w:r>
         <w:lastRenderedPageBreak/>
         <w:t xml:space="preserve">Cuisinier amateur </w:t>
@@ -11587,7 +11981,7 @@
       <w:r>
         <w:t>encode une nouvelle recette</w:t>
       </w:r>
-      <w:bookmarkEnd w:id="16"/>
+      <w:bookmarkEnd w:id="17"/>
       <w:r>
         <w:t xml:space="preserve"> </w:t>
       </w:r>
@@ -12060,12 +12454,12 @@
           <w:numId w:val="1"/>
         </w:numPr>
       </w:pPr>
-      <w:bookmarkStart w:id="17" w:name="_Toc512953971"/>
+      <w:bookmarkStart w:id="18" w:name="_Toc512953971"/>
       <w:r>
         <w:lastRenderedPageBreak/>
         <w:t>Un voisin commande un plat</w:t>
       </w:r>
-      <w:bookmarkEnd w:id="17"/>
+      <w:bookmarkEnd w:id="18"/>
     </w:p>
     <w:p/>
     <w:p>
@@ -12406,12 +12800,12 @@
           <w:numId w:val="1"/>
         </w:numPr>
       </w:pPr>
-      <w:bookmarkStart w:id="18" w:name="_Toc512953972"/>
+      <w:bookmarkStart w:id="19" w:name="_Toc512953972"/>
       <w:r>
         <w:lastRenderedPageBreak/>
         <w:t>Un administrateur gère les utilisateurs</w:t>
       </w:r>
-      <w:bookmarkEnd w:id="18"/>
+      <w:bookmarkEnd w:id="19"/>
     </w:p>
     <w:p/>
     <w:p>
@@ -12546,7 +12940,7 @@
             <v:path o:extrusionok="f" gradientshapeok="t" o:connecttype="rect"/>
             <o:lock v:ext="edit" aspectratio="t"/>
           </v:shapetype>
-          <v:shape id="_x0000_i1025" type="#_x0000_t75" style="width:453.75pt;height:169.5pt">
+          <v:shape id="_x0000_i1025" type="#_x0000_t75" style="width:453.6pt;height:172.8pt">
             <v:imagedata r:id="rId21" o:title="DS BanUser Nominal V6"/>
           </v:shape>
         </w:pict>
@@ -12615,7 +13009,7 @@
     <w:p>
       <w:r>
         <w:pict>
-          <v:shape id="_x0000_i1026" type="#_x0000_t75" style="width:453.75pt;height:204.75pt">
+          <v:shape id="_x0000_i1026" type="#_x0000_t75" style="width:453.6pt;height:201.6pt">
             <v:imagedata r:id="rId22" o:title="DS BanUser alter V6"/>
           </v:shape>
         </w:pict>
@@ -12662,7 +13056,7 @@
     <w:p>
       <w:r>
         <w:pict>
-          <v:shape id="_x0000_i1027" type="#_x0000_t75" style="width:447.75pt;height:111pt">
+          <v:shape id="_x0000_i1027" type="#_x0000_t75" style="width:446.4pt;height:108pt">
             <v:imagedata r:id="rId23" o:title="DS BanUser exception V6"/>
           </v:shape>
         </w:pict>
@@ -12708,7 +13102,7 @@
           <w:lang w:val="fr-FR"/>
         </w:rPr>
       </w:pPr>
-      <w:bookmarkStart w:id="19" w:name="_Toc512953973"/>
+      <w:bookmarkStart w:id="20" w:name="_Toc512953973"/>
       <w:r>
         <w:rPr>
           <w:u w:val="single"/>
@@ -12724,7 +13118,7 @@
         </w:rPr>
         <w:t>tatique</w:t>
       </w:r>
-      <w:bookmarkEnd w:id="19"/>
+      <w:bookmarkEnd w:id="20"/>
     </w:p>
     <w:p>
       <w:pPr>
@@ -13013,6 +13407,69 @@
     </w:p>
     <w:p>
       <w:pPr>
+        <w:rPr>
+          <w:lang w:val="fr-FR"/>
+        </w:rPr>
+      </w:pPr>
+    </w:p>
+    <w:p>
+      <w:pPr>
+        <w:rPr>
+          <w:lang w:val="fr-FR"/>
+        </w:rPr>
+      </w:pPr>
+    </w:p>
+    <w:p>
+      <w:pPr>
+        <w:rPr>
+          <w:lang w:val="fr-FR"/>
+        </w:rPr>
+      </w:pPr>
+    </w:p>
+    <w:p>
+      <w:pPr>
+        <w:rPr>
+          <w:lang w:val="fr-FR"/>
+        </w:rPr>
+      </w:pPr>
+    </w:p>
+    <w:p>
+      <w:pPr>
+        <w:rPr>
+          <w:lang w:val="fr-FR"/>
+        </w:rPr>
+      </w:pPr>
+    </w:p>
+    <w:p>
+      <w:pPr>
+        <w:rPr>
+          <w:lang w:val="fr-FR"/>
+        </w:rPr>
+      </w:pPr>
+    </w:p>
+    <w:p>
+      <w:pPr>
+        <w:rPr>
+          <w:lang w:val="fr-FR"/>
+        </w:rPr>
+      </w:pPr>
+    </w:p>
+    <w:p>
+      <w:pPr>
+        <w:rPr>
+          <w:lang w:val="fr-FR"/>
+        </w:rPr>
+      </w:pPr>
+    </w:p>
+    <w:p>
+      <w:pPr>
+        <w:rPr>
+          <w:lang w:val="fr-FR"/>
+        </w:rPr>
+      </w:pPr>
+    </w:p>
+    <w:p>
+      <w:pPr>
         <w:pStyle w:val="Paragraphedeliste"/>
         <w:numPr>
           <w:ilvl w:val="0"/>
@@ -13026,6 +13483,7 @@
         <w:rPr>
           <w:lang w:val="fr-FR"/>
         </w:rPr>
+        <w:lastRenderedPageBreak/>
         <w:t>Catalogue</w:t>
       </w:r>
     </w:p>
@@ -13069,6 +13527,67 @@
     </w:p>
     <w:p>
       <w:pPr>
+        <w:rPr>
+          <w:lang w:val="fr-FR"/>
+        </w:rPr>
+      </w:pPr>
+      <w:r>
+        <w:rPr>
+          <w:noProof/>
+          <w:lang w:val="fr-FR"/>
+        </w:rPr>
+        <w:drawing>
+          <wp:inline distT="0" distB="0" distL="0" distR="0">
+            <wp:extent cx="4533900" cy="2981325"/>
+            <wp:effectExtent l="0" t="0" r="0" b="9525"/>
+            <wp:docPr id="24" name="Image 24"/>
+            <wp:cNvGraphicFramePr>
+              <a:graphicFrameLocks xmlns:a="http://schemas.openxmlformats.org/drawingml/2006/main" noChangeAspect="1"/>
+            </wp:cNvGraphicFramePr>
+            <a:graphic xmlns:a="http://schemas.openxmlformats.org/drawingml/2006/main">
+              <a:graphicData uri="http://schemas.openxmlformats.org/drawingml/2006/picture">
+                <pic:pic xmlns:pic="http://schemas.openxmlformats.org/drawingml/2006/picture">
+                  <pic:nvPicPr>
+                    <pic:cNvPr id="0" name="Picture 7"/>
+                    <pic:cNvPicPr>
+                      <a:picLocks noChangeAspect="1" noChangeArrowheads="1"/>
+                    </pic:cNvPicPr>
+                  </pic:nvPicPr>
+                  <pic:blipFill>
+                    <a:blip r:embed="rId25">
+                      <a:extLst>
+                        <a:ext uri="{28A0092B-C50C-407E-A947-70E740481C1C}">
+                          <a14:useLocalDpi xmlns:a14="http://schemas.microsoft.com/office/drawing/2010/main" val="0"/>
+                        </a:ext>
+                      </a:extLst>
+                    </a:blip>
+                    <a:srcRect/>
+                    <a:stretch>
+                      <a:fillRect/>
+                    </a:stretch>
+                  </pic:blipFill>
+                  <pic:spPr bwMode="auto">
+                    <a:xfrm>
+                      <a:off x="0" y="0"/>
+                      <a:ext cx="4533900" cy="2981325"/>
+                    </a:xfrm>
+                    <a:prstGeom prst="rect">
+                      <a:avLst/>
+                    </a:prstGeom>
+                    <a:noFill/>
+                    <a:ln>
+                      <a:noFill/>
+                    </a:ln>
+                  </pic:spPr>
+                </pic:pic>
+              </a:graphicData>
+            </a:graphic>
+          </wp:inline>
+        </w:drawing>
+      </w:r>
+    </w:p>
+    <w:p>
+      <w:pPr>
         <w:pStyle w:val="Paragraphedeliste"/>
         <w:numPr>
           <w:ilvl w:val="1"/>
@@ -13385,6 +13904,76 @@
     </w:p>
     <w:p>
       <w:pPr>
+        <w:rPr>
+          <w:lang w:val="fr-FR"/>
+        </w:rPr>
+      </w:pPr>
+    </w:p>
+    <w:p>
+      <w:pPr>
+        <w:rPr>
+          <w:lang w:val="fr-FR"/>
+        </w:rPr>
+      </w:pPr>
+    </w:p>
+    <w:p>
+      <w:pPr>
+        <w:rPr>
+          <w:lang w:val="fr-FR"/>
+        </w:rPr>
+      </w:pPr>
+    </w:p>
+    <w:p>
+      <w:pPr>
+        <w:rPr>
+          <w:lang w:val="fr-FR"/>
+        </w:rPr>
+      </w:pPr>
+    </w:p>
+    <w:p>
+      <w:pPr>
+        <w:rPr>
+          <w:lang w:val="fr-FR"/>
+        </w:rPr>
+      </w:pPr>
+    </w:p>
+    <w:p>
+      <w:pPr>
+        <w:rPr>
+          <w:lang w:val="fr-FR"/>
+        </w:rPr>
+      </w:pPr>
+    </w:p>
+    <w:p>
+      <w:pPr>
+        <w:rPr>
+          <w:lang w:val="fr-FR"/>
+        </w:rPr>
+      </w:pPr>
+    </w:p>
+    <w:p>
+      <w:pPr>
+        <w:rPr>
+          <w:lang w:val="fr-FR"/>
+        </w:rPr>
+      </w:pPr>
+    </w:p>
+    <w:p>
+      <w:pPr>
+        <w:rPr>
+          <w:lang w:val="fr-FR"/>
+        </w:rPr>
+      </w:pPr>
+    </w:p>
+    <w:p>
+      <w:pPr>
+        <w:rPr>
+          <w:lang w:val="fr-FR"/>
+        </w:rPr>
+      </w:pPr>
+    </w:p>
+    <w:p>
+      <w:pPr>
         <w:pStyle w:val="Titre3"/>
         <w:numPr>
           <w:ilvl w:val="2"/>
@@ -13394,7 +13983,7 @@
           <w:lang w:val="fr-FR"/>
         </w:rPr>
       </w:pPr>
-      <w:bookmarkStart w:id="20" w:name="_Toc512953974"/>
+      <w:bookmarkStart w:id="21" w:name="_Toc512953974"/>
       <w:r>
         <w:rPr>
           <w:lang w:val="fr-FR"/>
@@ -13414,7 +14003,7 @@
         </w:rPr>
         <w:t xml:space="preserve"> de classes partielles</w:t>
       </w:r>
-      <w:bookmarkEnd w:id="20"/>
+      <w:bookmarkEnd w:id="21"/>
     </w:p>
     <w:p>
       <w:pPr>
@@ -13472,7 +14061,7 @@
                     </pic:cNvPicPr>
                   </pic:nvPicPr>
                   <pic:blipFill>
-                    <a:blip r:embed="rId25">
+                    <a:blip r:embed="rId26">
                       <a:extLst>
                         <a:ext uri="{28A0092B-C50C-407E-A947-70E740481C1C}">
                           <a14:useLocalDpi xmlns:a14="http://schemas.microsoft.com/office/drawing/2010/main" val="0"/>
@@ -13536,9 +14125,9 @@
         </w:rPr>
         <w:drawing>
           <wp:inline distT="0" distB="0" distL="0" distR="0">
-            <wp:extent cx="3171825" cy="1962150"/>
-            <wp:effectExtent l="0" t="0" r="9525" b="0"/>
-            <wp:docPr id="23" name="Image 23"/>
+            <wp:extent cx="3829050" cy="1743075"/>
+            <wp:effectExtent l="0" t="0" r="0" b="9525"/>
+            <wp:docPr id="25" name="Image 25"/>
             <wp:cNvGraphicFramePr>
               <a:graphicFrameLocks xmlns:a="http://schemas.openxmlformats.org/drawingml/2006/main" noChangeAspect="1"/>
             </wp:cNvGraphicFramePr>
@@ -13547,87 +14136,6 @@
                 <pic:pic xmlns:pic="http://schemas.openxmlformats.org/drawingml/2006/picture">
                   <pic:nvPicPr>
                     <pic:cNvPr id="0" name="Picture 8"/>
-                    <pic:cNvPicPr>
-                      <a:picLocks noChangeAspect="1" noChangeArrowheads="1"/>
-                    </pic:cNvPicPr>
-                  </pic:nvPicPr>
-                  <pic:blipFill>
-                    <a:blip r:embed="rId26">
-                      <a:extLst>
-                        <a:ext uri="{28A0092B-C50C-407E-A947-70E740481C1C}">
-                          <a14:useLocalDpi xmlns:a14="http://schemas.microsoft.com/office/drawing/2010/main" val="0"/>
-                        </a:ext>
-                      </a:extLst>
-                    </a:blip>
-                    <a:srcRect/>
-                    <a:stretch>
-                      <a:fillRect/>
-                    </a:stretch>
-                  </pic:blipFill>
-                  <pic:spPr bwMode="auto">
-                    <a:xfrm>
-                      <a:off x="0" y="0"/>
-                      <a:ext cx="3171825" cy="1962150"/>
-                    </a:xfrm>
-                    <a:prstGeom prst="rect">
-                      <a:avLst/>
-                    </a:prstGeom>
-                    <a:noFill/>
-                    <a:ln>
-                      <a:noFill/>
-                    </a:ln>
-                  </pic:spPr>
-                </pic:pic>
-              </a:graphicData>
-            </a:graphic>
-          </wp:inline>
-        </w:drawing>
-      </w:r>
-    </w:p>
-    <w:p>
-      <w:pPr>
-        <w:pStyle w:val="Paragraphedeliste"/>
-        <w:numPr>
-          <w:ilvl w:val="0"/>
-          <w:numId w:val="16"/>
-        </w:numPr>
-        <w:rPr>
-          <w:lang w:val="fr-FR"/>
-        </w:rPr>
-      </w:pPr>
-      <w:r>
-        <w:rPr>
-          <w:u w:val="single"/>
-          <w:lang w:val="fr-FR"/>
-        </w:rPr>
-        <w:lastRenderedPageBreak/>
-        <w:t>Diagramme des classes partielles concernant l’itération « Catalogue »</w:t>
-      </w:r>
-      <w:r>
-        <w:rPr>
-          <w:noProof/>
-          <w:lang w:val="fr-FR"/>
-        </w:rPr>
-        <w:t xml:space="preserve"> </w:t>
-      </w:r>
-      <w:r>
-        <w:rPr>
-          <w:noProof/>
-          <w:lang w:eastAsia="fr-BE"/>
-        </w:rPr>
-        <w:drawing>
-          <wp:inline distT="0" distB="0" distL="0" distR="0" wp14:anchorId="06A345D9" wp14:editId="40BB3B72">
-            <wp:extent cx="4752975" cy="4991100"/>
-            <wp:effectExtent l="0" t="0" r="9525" b="0"/>
-            <wp:docPr id="7" name="Image 7"/>
-            <wp:cNvGraphicFramePr>
-              <a:graphicFrameLocks xmlns:a="http://schemas.openxmlformats.org/drawingml/2006/main" noChangeAspect="1"/>
-            </wp:cNvGraphicFramePr>
-            <a:graphic xmlns:a="http://schemas.openxmlformats.org/drawingml/2006/main">
-              <a:graphicData uri="http://schemas.openxmlformats.org/drawingml/2006/picture">
-                <pic:pic xmlns:pic="http://schemas.openxmlformats.org/drawingml/2006/picture">
-                  <pic:nvPicPr>
-                    <pic:cNvPr id="0" name="Picture 4"/>
                     <pic:cNvPicPr>
                       <a:picLocks noChangeAspect="1" noChangeArrowheads="1"/>
                     </pic:cNvPicPr>
@@ -13648,7 +14156,7 @@
                   <pic:spPr bwMode="auto">
                     <a:xfrm>
                       <a:off x="0" y="0"/>
-                      <a:ext cx="4752975" cy="4991100"/>
+                      <a:ext cx="3829050" cy="1743075"/>
                     </a:xfrm>
                     <a:prstGeom prst="rect">
                       <a:avLst/>
@@ -13681,7 +14189,8 @@
           <w:u w:val="single"/>
           <w:lang w:val="fr-FR"/>
         </w:rPr>
-        <w:t>Diagramme des classes partielles concernant l’itération « Commandes »</w:t>
+        <w:lastRenderedPageBreak/>
+        <w:t>Diagramme des classes partielles concernant l’itération « Catalogue »</w:t>
       </w:r>
       <w:r>
         <w:rPr>
@@ -13696,10 +14205,10 @@
           <w:lang w:eastAsia="fr-BE"/>
         </w:rPr>
         <w:drawing>
-          <wp:inline distT="0" distB="0" distL="0" distR="0" wp14:anchorId="242309C0" wp14:editId="6F39D201">
-            <wp:extent cx="5760720" cy="3465954"/>
-            <wp:effectExtent l="0" t="0" r="0" b="1270"/>
-            <wp:docPr id="10" name="Image 10"/>
+          <wp:inline distT="0" distB="0" distL="0" distR="0">
+            <wp:extent cx="4572000" cy="6343650"/>
+            <wp:effectExtent l="0" t="0" r="0" b="0"/>
+            <wp:docPr id="26" name="Image 26"/>
             <wp:cNvGraphicFramePr>
               <a:graphicFrameLocks xmlns:a="http://schemas.openxmlformats.org/drawingml/2006/main" noChangeAspect="1"/>
             </wp:cNvGraphicFramePr>
@@ -13707,7 +14216,7 @@
               <a:graphicData uri="http://schemas.openxmlformats.org/drawingml/2006/picture">
                 <pic:pic xmlns:pic="http://schemas.openxmlformats.org/drawingml/2006/picture">
                   <pic:nvPicPr>
-                    <pic:cNvPr id="0" name="Picture 5"/>
+                    <pic:cNvPr id="0" name="Picture 9"/>
                     <pic:cNvPicPr>
                       <a:picLocks noChangeAspect="1" noChangeArrowheads="1"/>
                     </pic:cNvPicPr>
@@ -13728,7 +14237,7 @@
                   <pic:spPr bwMode="auto">
                     <a:xfrm>
                       <a:off x="0" y="0"/>
-                      <a:ext cx="5760720" cy="3465954"/>
+                      <a:ext cx="4572000" cy="6343650"/>
                     </a:xfrm>
                     <a:prstGeom prst="rect">
                       <a:avLst/>
@@ -13747,31 +14256,30 @@
     </w:p>
     <w:p>
       <w:pPr>
-        <w:pStyle w:val="Titre3"/>
+        <w:pStyle w:val="Paragraphedeliste"/>
         <w:numPr>
-          <w:ilvl w:val="2"/>
-          <w:numId w:val="1"/>
+          <w:ilvl w:val="0"/>
+          <w:numId w:val="16"/>
         </w:numPr>
         <w:rPr>
           <w:lang w:val="fr-FR"/>
         </w:rPr>
       </w:pPr>
-      <w:bookmarkStart w:id="21" w:name="_Toc512953975"/>
-      <w:r>
-        <w:rPr>
+      <w:r>
+        <w:rPr>
+          <w:u w:val="single"/>
           <w:lang w:val="fr-FR"/>
         </w:rPr>
         <w:lastRenderedPageBreak/>
-        <w:t>Diagramme de classes</w:t>
-      </w:r>
-      <w:bookmarkEnd w:id="21"/>
-    </w:p>
-    <w:p>
-      <w:pPr>
-        <w:rPr>
-          <w:lang w:val="fr-FR"/>
-        </w:rPr>
-      </w:pPr>
+        <w:t>Diagramme des classes partielles concernant l’itération « Commandes »</w:t>
+      </w:r>
+      <w:r>
+        <w:rPr>
+          <w:noProof/>
+          <w:lang w:val="fr-FR"/>
+        </w:rPr>
+        <w:t xml:space="preserve"> </w:t>
+      </w:r>
       <w:r>
         <w:rPr>
           <w:noProof/>
@@ -13779,9 +14287,9 @@
         </w:rPr>
         <w:drawing>
           <wp:inline distT="0" distB="0" distL="0" distR="0">
-            <wp:extent cx="5762625" cy="4705350"/>
-            <wp:effectExtent l="0" t="0" r="9525" b="0"/>
-            <wp:docPr id="11" name="Image 11"/>
+            <wp:extent cx="5753100" cy="3324225"/>
+            <wp:effectExtent l="0" t="0" r="0" b="9525"/>
+            <wp:docPr id="27" name="Image 27"/>
             <wp:cNvGraphicFramePr>
               <a:graphicFrameLocks xmlns:a="http://schemas.openxmlformats.org/drawingml/2006/main" noChangeAspect="1"/>
             </wp:cNvGraphicFramePr>
@@ -13789,7 +14297,7 @@
               <a:graphicData uri="http://schemas.openxmlformats.org/drawingml/2006/picture">
                 <pic:pic xmlns:pic="http://schemas.openxmlformats.org/drawingml/2006/picture">
                   <pic:nvPicPr>
-                    <pic:cNvPr id="0" name="Picture 6"/>
+                    <pic:cNvPr id="0" name="Picture 10"/>
                     <pic:cNvPicPr>
                       <a:picLocks noChangeAspect="1" noChangeArrowheads="1"/>
                     </pic:cNvPicPr>
@@ -13810,7 +14318,7 @@
                   <pic:spPr bwMode="auto">
                     <a:xfrm>
                       <a:off x="0" y="0"/>
-                      <a:ext cx="5762625" cy="4705350"/>
+                      <a:ext cx="5753100" cy="3324225"/>
                     </a:xfrm>
                     <a:prstGeom prst="rect">
                       <a:avLst/>
@@ -13829,94 +14337,84 @@
     </w:p>
     <w:p>
       <w:pPr>
-        <w:rPr>
-          <w:lang w:val="fr-FR"/>
-        </w:rPr>
-      </w:pPr>
-    </w:p>
-    <w:p>
-      <w:pPr>
-        <w:rPr>
-          <w:lang w:val="fr-FR"/>
-        </w:rPr>
-      </w:pPr>
-    </w:p>
-    <w:p>
-      <w:pPr>
-        <w:rPr>
-          <w:lang w:val="fr-FR"/>
-        </w:rPr>
-      </w:pPr>
-    </w:p>
-    <w:p>
-      <w:pPr>
-        <w:rPr>
-          <w:lang w:val="fr-FR"/>
-        </w:rPr>
-      </w:pPr>
-    </w:p>
-    <w:p>
-      <w:pPr>
-        <w:rPr>
-          <w:lang w:val="fr-FR"/>
-        </w:rPr>
-      </w:pPr>
-    </w:p>
-    <w:p>
-      <w:pPr>
-        <w:rPr>
-          <w:lang w:val="fr-FR"/>
-        </w:rPr>
-      </w:pPr>
-    </w:p>
-    <w:p>
-      <w:pPr>
-        <w:rPr>
-          <w:lang w:val="fr-FR"/>
-        </w:rPr>
-      </w:pPr>
-    </w:p>
-    <w:p>
-      <w:pPr>
-        <w:rPr>
-          <w:lang w:val="fr-FR"/>
-        </w:rPr>
-      </w:pPr>
-    </w:p>
-    <w:p>
-      <w:pPr>
-        <w:rPr>
-          <w:lang w:val="fr-FR"/>
-        </w:rPr>
-      </w:pPr>
-    </w:p>
-    <w:p>
-      <w:pPr>
-        <w:rPr>
-          <w:lang w:val="fr-FR"/>
-        </w:rPr>
-      </w:pPr>
-    </w:p>
-    <w:p>
-      <w:pPr>
-        <w:rPr>
-          <w:lang w:val="fr-FR"/>
-        </w:rPr>
-      </w:pPr>
-    </w:p>
-    <w:p>
-      <w:pPr>
-        <w:rPr>
-          <w:lang w:val="fr-FR"/>
-        </w:rPr>
-      </w:pPr>
-    </w:p>
-    <w:p>
-      <w:pPr>
-        <w:rPr>
-          <w:lang w:val="fr-FR"/>
-        </w:rPr>
-      </w:pPr>
+        <w:pStyle w:val="Titre3"/>
+        <w:numPr>
+          <w:ilvl w:val="2"/>
+          <w:numId w:val="1"/>
+        </w:numPr>
+        <w:rPr>
+          <w:lang w:val="fr-FR"/>
+        </w:rPr>
+      </w:pPr>
+      <w:bookmarkStart w:id="22" w:name="_Toc512953975"/>
+      <w:r>
+        <w:rPr>
+          <w:lang w:val="fr-FR"/>
+        </w:rPr>
+        <w:t>Diagramme de classes</w:t>
+      </w:r>
+      <w:bookmarkEnd w:id="22"/>
+    </w:p>
+    <w:p>
+      <w:pPr>
+        <w:rPr>
+          <w:lang w:val="fr-FR"/>
+        </w:rPr>
+      </w:pPr>
+      <w:r>
+        <w:rPr>
+          <w:noProof/>
+          <w:lang w:eastAsia="fr-BE"/>
+        </w:rPr>
+        <w:drawing>
+          <wp:inline distT="0" distB="0" distL="0" distR="0">
+            <wp:extent cx="5762625" cy="4867275"/>
+            <wp:effectExtent l="0" t="0" r="9525" b="9525"/>
+            <wp:docPr id="28" name="Image 28"/>
+            <wp:cNvGraphicFramePr>
+              <a:graphicFrameLocks xmlns:a="http://schemas.openxmlformats.org/drawingml/2006/main" noChangeAspect="1"/>
+            </wp:cNvGraphicFramePr>
+            <a:graphic xmlns:a="http://schemas.openxmlformats.org/drawingml/2006/main">
+              <a:graphicData uri="http://schemas.openxmlformats.org/drawingml/2006/picture">
+                <pic:pic xmlns:pic="http://schemas.openxmlformats.org/drawingml/2006/picture">
+                  <pic:nvPicPr>
+                    <pic:cNvPr id="0" name="Picture 11"/>
+                    <pic:cNvPicPr>
+                      <a:picLocks noChangeAspect="1" noChangeArrowheads="1"/>
+                    </pic:cNvPicPr>
+                  </pic:nvPicPr>
+                  <pic:blipFill>
+                    <a:blip r:embed="rId30">
+                      <a:extLst>
+                        <a:ext uri="{28A0092B-C50C-407E-A947-70E740481C1C}">
+                          <a14:useLocalDpi xmlns:a14="http://schemas.microsoft.com/office/drawing/2010/main" val="0"/>
+                        </a:ext>
+                      </a:extLst>
+                    </a:blip>
+                    <a:srcRect/>
+                    <a:stretch>
+                      <a:fillRect/>
+                    </a:stretch>
+                  </pic:blipFill>
+                  <pic:spPr bwMode="auto">
+                    <a:xfrm>
+                      <a:off x="0" y="0"/>
+                      <a:ext cx="5762625" cy="4867275"/>
+                    </a:xfrm>
+                    <a:prstGeom prst="rect">
+                      <a:avLst/>
+                    </a:prstGeom>
+                    <a:noFill/>
+                    <a:ln>
+                      <a:noFill/>
+                    </a:ln>
+                  </pic:spPr>
+                </pic:pic>
+              </a:graphicData>
+            </a:graphic>
+          </wp:inline>
+        </w:drawing>
+      </w:r>
     </w:p>
     <w:p>
       <w:pPr>
@@ -13930,7 +14428,7 @@
           <w:lang w:val="fr-FR"/>
         </w:rPr>
       </w:pPr>
-      <w:bookmarkStart w:id="22" w:name="_Toc512953976"/>
+      <w:bookmarkStart w:id="23" w:name="_Toc512953976"/>
       <w:r>
         <w:rPr>
           <w:u w:val="single"/>
@@ -13939,7 +14437,7 @@
         <w:lastRenderedPageBreak/>
         <w:t>Axe dynamique</w:t>
       </w:r>
-      <w:bookmarkEnd w:id="22"/>
+      <w:bookmarkEnd w:id="23"/>
     </w:p>
     <w:p>
       <w:pPr>
@@ -14191,7 +14689,7 @@
           <w:lang w:val="fr-FR"/>
         </w:rPr>
       </w:pPr>
-      <w:bookmarkStart w:id="23" w:name="_Toc512953977"/>
+      <w:bookmarkStart w:id="24" w:name="_Toc512953977"/>
       <w:r>
         <w:rPr>
           <w:lang w:val="fr-FR"/>
@@ -14216,16 +14714,14 @@
         </w:rPr>
         <w:t xml:space="preserve"> analytique</w:t>
       </w:r>
-      <w:bookmarkEnd w:id="23"/>
-    </w:p>
-    <w:p>
-      <w:pPr>
-        <w:rPr>
-          <w:lang w:val="fr-FR"/>
-        </w:rPr>
-      </w:pPr>
-      <w:bookmarkStart w:id="24" w:name="_GoBack"/>
       <w:bookmarkEnd w:id="24"/>
+    </w:p>
+    <w:p>
+      <w:pPr>
+        <w:rPr>
+          <w:lang w:val="fr-FR"/>
+        </w:rPr>
+      </w:pPr>
     </w:p>
     <w:p>
       <w:pPr>
@@ -14348,7 +14844,7 @@
                     </pic:cNvPicPr>
                   </pic:nvPicPr>
                   <pic:blipFill>
-                    <a:blip r:embed="rId30">
+                    <a:blip r:embed="rId31">
                       <a:extLst>
                         <a:ext uri="{28A0092B-C50C-407E-A947-70E740481C1C}">
                           <a14:useLocalDpi xmlns:a14="http://schemas.microsoft.com/office/drawing/2010/main" val="0"/>
@@ -14382,6 +14878,69 @@
     </w:p>
     <w:p>
       <w:pPr>
+        <w:rPr>
+          <w:lang w:val="fr-FR"/>
+        </w:rPr>
+      </w:pPr>
+    </w:p>
+    <w:p>
+      <w:pPr>
+        <w:rPr>
+          <w:lang w:val="fr-FR"/>
+        </w:rPr>
+      </w:pPr>
+    </w:p>
+    <w:p>
+      <w:pPr>
+        <w:rPr>
+          <w:lang w:val="fr-FR"/>
+        </w:rPr>
+      </w:pPr>
+    </w:p>
+    <w:p>
+      <w:pPr>
+        <w:rPr>
+          <w:lang w:val="fr-FR"/>
+        </w:rPr>
+      </w:pPr>
+    </w:p>
+    <w:p>
+      <w:pPr>
+        <w:rPr>
+          <w:lang w:val="fr-FR"/>
+        </w:rPr>
+      </w:pPr>
+    </w:p>
+    <w:p>
+      <w:pPr>
+        <w:rPr>
+          <w:lang w:val="fr-FR"/>
+        </w:rPr>
+      </w:pPr>
+    </w:p>
+    <w:p>
+      <w:pPr>
+        <w:rPr>
+          <w:lang w:val="fr-FR"/>
+        </w:rPr>
+      </w:pPr>
+    </w:p>
+    <w:p>
+      <w:pPr>
+        <w:rPr>
+          <w:lang w:val="fr-FR"/>
+        </w:rPr>
+      </w:pPr>
+    </w:p>
+    <w:p>
+      <w:pPr>
+        <w:rPr>
+          <w:lang w:val="fr-FR"/>
+        </w:rPr>
+      </w:pPr>
+    </w:p>
+    <w:p>
+      <w:pPr>
         <w:pStyle w:val="Titre2"/>
         <w:numPr>
           <w:ilvl w:val="1"/>
@@ -14398,6 +14957,7 @@
           <w:u w:val="single"/>
           <w:lang w:val="fr-FR"/>
         </w:rPr>
+        <w:lastRenderedPageBreak/>
         <w:t>Schéma conceptuel</w:t>
       </w:r>
       <w:bookmarkEnd w:id="25"/>
@@ -14475,6 +15035,284 @@
       </w:r>
       <w:bookmarkEnd w:id="27"/>
       <w:proofErr w:type="spellEnd"/>
+    </w:p>
+    <w:p>
+      <w:pPr>
+        <w:jc w:val="both"/>
+        <w:rPr>
+          <w:lang w:val="fr-FR"/>
+        </w:rPr>
+      </w:pPr>
+    </w:p>
+    <w:p>
+      <w:pPr>
+        <w:ind w:firstLine="708"/>
+        <w:jc w:val="both"/>
+        <w:rPr>
+          <w:lang w:val="fr-FR"/>
+        </w:rPr>
+      </w:pPr>
+      <w:r>
+        <w:rPr>
+          <w:lang w:val="fr-FR"/>
+        </w:rPr>
+        <w:t xml:space="preserve">Mener à bien ce projet informatique me fut très gratifiant. En effet, c’était la première fois que </w:t>
+      </w:r>
+      <w:r>
+        <w:rPr>
+          <w:lang w:val="fr-FR"/>
+        </w:rPr>
+        <w:t xml:space="preserve">je dus concevoir </w:t>
+      </w:r>
+      <w:r>
+        <w:rPr>
+          <w:lang w:val="fr-FR"/>
+        </w:rPr>
+        <w:t xml:space="preserve">une application informatique </w:t>
+      </w:r>
+      <w:r>
+        <w:rPr>
+          <w:lang w:val="fr-FR"/>
+        </w:rPr>
+        <w:t>avec autant d’assiduité</w:t>
+      </w:r>
+      <w:r>
+        <w:rPr>
+          <w:lang w:val="fr-FR"/>
+        </w:rPr>
+        <w:t xml:space="preserve"> </w:t>
+      </w:r>
+      <w:r>
+        <w:rPr>
+          <w:lang w:val="fr-FR"/>
+        </w:rPr>
+        <w:t xml:space="preserve">et </w:t>
+      </w:r>
+      <w:r>
+        <w:rPr>
+          <w:lang w:val="fr-FR"/>
+        </w:rPr>
+        <w:t xml:space="preserve">surtout </w:t>
+      </w:r>
+      <w:r>
+        <w:rPr>
+          <w:lang w:val="fr-FR"/>
+        </w:rPr>
+        <w:t>dans son intégralité. C’est-à-dire</w:t>
+      </w:r>
+      <w:r>
+        <w:rPr>
+          <w:lang w:val="fr-FR"/>
+        </w:rPr>
+        <w:t>, dans un premier temps</w:t>
+      </w:r>
+      <w:r>
+        <w:rPr>
+          <w:lang w:val="fr-FR"/>
+        </w:rPr>
+        <w:t>,</w:t>
+      </w:r>
+      <w:r>
+        <w:rPr>
+          <w:lang w:val="fr-FR"/>
+        </w:rPr>
+        <w:t xml:space="preserve"> établir un ensemble de diagrammes UML</w:t>
+      </w:r>
+      <w:r>
+        <w:rPr>
+          <w:lang w:val="fr-FR"/>
+        </w:rPr>
+        <w:t xml:space="preserve"> </w:t>
+      </w:r>
+      <w:r>
+        <w:rPr>
+          <w:lang w:val="fr-FR"/>
+        </w:rPr>
+        <w:t xml:space="preserve">analysant un énoncé sous de multiple perspectives </w:t>
+      </w:r>
+      <w:r>
+        <w:rPr>
+          <w:lang w:val="fr-FR"/>
+        </w:rPr>
+        <w:t xml:space="preserve">avant de débuter la programmation. De plus, le réaliser en groupe me permit de développer mes capacités de travail en équipe. </w:t>
+      </w:r>
+      <w:r>
+        <w:rPr>
+          <w:lang w:val="fr-FR"/>
+        </w:rPr>
+        <w:t>P</w:t>
+      </w:r>
+      <w:r>
+        <w:rPr>
+          <w:lang w:val="fr-FR"/>
+        </w:rPr>
+        <w:t xml:space="preserve">ar exemple, </w:t>
+      </w:r>
+      <w:r>
+        <w:rPr>
+          <w:lang w:val="fr-FR"/>
+        </w:rPr>
+        <w:t xml:space="preserve">répartir minutieusement les tâches, mettre en commun des idées et en débattre, et parvenir à résoudre des problématiques </w:t>
+      </w:r>
+      <w:r>
+        <w:rPr>
+          <w:lang w:val="fr-FR"/>
+        </w:rPr>
+        <w:t xml:space="preserve">en </w:t>
+      </w:r>
+      <w:r>
+        <w:rPr>
+          <w:lang w:val="fr-FR"/>
+        </w:rPr>
+        <w:t>groupe</w:t>
+      </w:r>
+      <w:r>
+        <w:rPr>
+          <w:lang w:val="fr-FR"/>
+        </w:rPr>
+        <w:t xml:space="preserve">. </w:t>
+      </w:r>
+      <w:r>
+        <w:rPr>
+          <w:lang w:val="fr-FR"/>
+        </w:rPr>
+        <w:t xml:space="preserve"> </w:t>
+      </w:r>
+    </w:p>
+    <w:p>
+      <w:pPr>
+        <w:ind w:firstLine="708"/>
+        <w:jc w:val="both"/>
+        <w:rPr>
+          <w:lang w:val="fr-FR"/>
+        </w:rPr>
+      </w:pPr>
+      <w:r>
+        <w:rPr>
+          <w:lang w:val="fr-FR"/>
+        </w:rPr>
+        <w:t xml:space="preserve">Pour conclure, je pense que le point culminant de cette expérience est, que pour moi, n’ayant jamais programmé avant mes débuts à l’école Condorcet, je </w:t>
+      </w:r>
+      <w:r>
+        <w:rPr>
+          <w:lang w:val="fr-FR"/>
+        </w:rPr>
+        <w:t>pris</w:t>
+      </w:r>
+      <w:r>
+        <w:rPr>
+          <w:lang w:val="fr-FR"/>
+        </w:rPr>
+        <w:t xml:space="preserve"> un réel </w:t>
+      </w:r>
+      <w:r>
+        <w:rPr>
+          <w:lang w:val="fr-FR"/>
+        </w:rPr>
+        <w:t>intérêt</w:t>
+      </w:r>
+      <w:r>
+        <w:rPr>
+          <w:lang w:val="fr-FR"/>
+        </w:rPr>
+        <w:t xml:space="preserve"> à m’adonner à cette activité.</w:t>
+      </w:r>
+      <w:r>
+        <w:rPr>
+          <w:lang w:val="fr-FR"/>
+        </w:rPr>
+        <w:t xml:space="preserve"> D’un</w:t>
+      </w:r>
+      <w:r>
+        <w:rPr>
+          <w:lang w:val="fr-FR"/>
+        </w:rPr>
+        <w:t>e</w:t>
+      </w:r>
+      <w:r>
+        <w:rPr>
+          <w:lang w:val="fr-FR"/>
+        </w:rPr>
+        <w:t xml:space="preserve"> </w:t>
+      </w:r>
+      <w:r>
+        <w:rPr>
+          <w:lang w:val="fr-FR"/>
+        </w:rPr>
+        <w:t xml:space="preserve">part, mes compétences d’analyse et de résolution de problèmes </w:t>
+      </w:r>
+      <w:r>
+        <w:rPr>
+          <w:lang w:val="fr-FR"/>
+        </w:rPr>
+        <w:t>furent</w:t>
+      </w:r>
+      <w:r>
+        <w:rPr>
+          <w:lang w:val="fr-FR"/>
+        </w:rPr>
+        <w:t xml:space="preserve"> exploitées </w:t>
+      </w:r>
+      <w:r>
+        <w:rPr>
+          <w:lang w:val="fr-FR"/>
+        </w:rPr>
+        <w:t xml:space="preserve">et donc améliorées. D’autre part, </w:t>
+      </w:r>
+      <w:r>
+        <w:rPr>
+          <w:lang w:val="fr-FR"/>
+        </w:rPr>
+        <w:t xml:space="preserve">je </w:t>
+      </w:r>
+      <w:r>
+        <w:rPr>
+          <w:lang w:val="fr-FR"/>
+        </w:rPr>
+        <w:t>pris</w:t>
+      </w:r>
+      <w:r>
+        <w:rPr>
+          <w:lang w:val="fr-FR"/>
+        </w:rPr>
+        <w:t xml:space="preserve"> conscience </w:t>
+      </w:r>
+      <w:r>
+        <w:rPr>
+          <w:lang w:val="fr-FR"/>
+        </w:rPr>
+        <w:t xml:space="preserve">(et il en était temps) </w:t>
+      </w:r>
+      <w:r>
+        <w:rPr>
+          <w:lang w:val="fr-FR"/>
+        </w:rPr>
+        <w:t xml:space="preserve">que ma future </w:t>
+      </w:r>
+      <w:r>
+        <w:rPr>
+          <w:lang w:val="fr-FR"/>
+        </w:rPr>
+        <w:t>carrière</w:t>
+      </w:r>
+      <w:r>
+        <w:rPr>
+          <w:lang w:val="fr-FR"/>
+        </w:rPr>
+        <w:t xml:space="preserve"> professionnelle en tant qu’analyste programmeur est une voie qui me convient </w:t>
+      </w:r>
+      <w:r>
+        <w:rPr>
+          <w:lang w:val="fr-FR"/>
+        </w:rPr>
+        <w:t>grandement</w:t>
+      </w:r>
+      <w:r>
+        <w:rPr>
+          <w:lang w:val="fr-FR"/>
+        </w:rPr>
+        <w:t>.</w:t>
+      </w:r>
     </w:p>
     <w:p>
       <w:pPr>
@@ -14741,7 +15579,7 @@
       </w:r>
     </w:p>
     <w:sectPr>
-      <w:footerReference w:type="default" r:id="rId31"/>
+      <w:footerReference w:type="default" r:id="rId32"/>
       <w:pgSz w:w="11906" w:h="16838"/>
       <w:pgMar w:top="1417" w:right="1417" w:bottom="1417" w:left="1417" w:header="708" w:footer="708" w:gutter="0"/>
       <w:pgNumType w:start="1"/>
@@ -14787,6 +15625,7 @@
         <w:docPartUnique/>
       </w:docPartObj>
     </w:sdtPr>
+    <w:sdtEndPr/>
     <w:sdtContent>
       <w:p>
         <w:pPr>
@@ -18705,7 +19544,7 @@
 </file>
 
 <file path=customXml/itemProps2.xml><?xml version="1.0" encoding="utf-8"?>
-<ds:datastoreItem xmlns:ds="http://schemas.openxmlformats.org/officeDocument/2006/customXml" ds:itemID="{0432C9FB-0131-48E9-A3D5-77CBC53A1DF2}">
+<ds:datastoreItem xmlns:ds="http://schemas.openxmlformats.org/officeDocument/2006/customXml" ds:itemID="{037BFFF4-58F7-4BFD-80F9-B44E67ED7945}">
   <ds:schemaRefs>
     <ds:schemaRef ds:uri="http://schemas.openxmlformats.org/officeDocument/2006/bibliography"/>
   </ds:schemaRefs>

</xml_diff>

<commit_message>
Finition analyse et Database
</commit_message>
<xml_diff>
--- a/Fichiers analyse/Dossier-Projet-Analyse.docx
+++ b/Fichiers analyse/Dossier-Projet-Analyse.docx
@@ -8552,6 +8552,9 @@
         <w:tc>
           <w:tcPr>
             <w:tcW w:w="2872" w:type="dxa"/>
+            <w:tcBorders>
+              <w:bottom w:val="single" w:sz="2" w:space="0" w:color="666666" w:themeColor="text1" w:themeTint="99"/>
+            </w:tcBorders>
           </w:tcPr>
           <w:p>
             <w:pPr>
@@ -8585,7 +8588,6 @@
                 <w:bCs w:val="0"/>
               </w:rPr>
             </w:pPr>
-            <w:bookmarkStart w:id="4" w:name="_GoBack" w:colFirst="0" w:colLast="0"/>
             <w:r>
               <w:rPr>
                 <w:b w:val="0"/>
@@ -8622,6 +8624,13 @@
                 <w:bCs w:val="0"/>
               </w:rPr>
             </w:pPr>
+            <w:r>
+              <w:rPr>
+                <w:b w:val="0"/>
+                <w:bCs w:val="0"/>
+              </w:rPr>
+              <w:t>03h40</w:t>
+            </w:r>
           </w:p>
           <w:p>
             <w:pPr>
@@ -8656,15 +8665,7 @@
                   <w:shd w:val="clear" w:color="auto" w:fill="70AD47" w:themeFill="accent6"/>
                 </w:tcPr>
                 <w:p>
-                  <w:pPr>
-                    <w:rPr>
-                      <w:lang w:val="en-GB"/>
-                    </w:rPr>
-                  </w:pPr>
                   <w:r>
-                    <w:rPr>
-                      <w:lang w:val="en-GB"/>
-                    </w:rPr>
                     <w:t>F</w:t>
                   </w:r>
                 </w:p>
@@ -8675,15 +8676,7 @@
                   <w:shd w:val="clear" w:color="auto" w:fill="70AD47" w:themeFill="accent6"/>
                 </w:tcPr>
                 <w:p>
-                  <w:pPr>
-                    <w:rPr>
-                      <w:lang w:val="en-GB"/>
-                    </w:rPr>
-                  </w:pPr>
                   <w:r>
-                    <w:rPr>
-                      <w:lang w:val="en-GB"/>
-                    </w:rPr>
                     <w:t>Q</w:t>
                   </w:r>
                 </w:p>
@@ -8694,15 +8687,7 @@
                   <w:shd w:val="clear" w:color="auto" w:fill="70AD47" w:themeFill="accent6"/>
                 </w:tcPr>
                 <w:p>
-                  <w:pPr>
-                    <w:rPr>
-                      <w:lang w:val="en-GB"/>
-                    </w:rPr>
-                  </w:pPr>
                   <w:r>
-                    <w:rPr>
-                      <w:lang w:val="en-GB"/>
-                    </w:rPr>
                     <w:t>N</w:t>
                   </w:r>
                 </w:p>
@@ -8732,7 +8717,19 @@
               <w:rPr>
                 <w:lang w:val="fr-FR"/>
               </w:rPr>
-              <w:t>Corriger le PowerPoint et mise en place du système de commande et d’inscription</w:t>
+              <w:t>Corriger le PowerPoint</w:t>
+            </w:r>
+            <w:r>
+              <w:rPr>
+                <w:lang w:val="fr-FR"/>
+              </w:rPr>
+              <w:t>, établir le schéma conceptuel de la base de données</w:t>
+            </w:r>
+            <w:r>
+              <w:rPr>
+                <w:lang w:val="fr-FR"/>
+              </w:rPr>
+              <w:t xml:space="preserve"> et mise en place du système de commande et d’inscription</w:t>
             </w:r>
           </w:p>
         </w:tc>
@@ -8775,6 +8772,12 @@
               </w:rPr>
               <w:t>Corriger le PowerPoint</w:t>
             </w:r>
+            <w:r>
+              <w:rPr>
+                <w:lang w:val="fr-FR"/>
+              </w:rPr>
+              <w:t xml:space="preserve"> et établie le schéma conceptuel de la base de données</w:t>
+            </w:r>
           </w:p>
           <w:p>
             <w:pPr>
@@ -8852,6 +8855,9 @@
         <w:tc>
           <w:tcPr>
             <w:tcW w:w="2872" w:type="dxa"/>
+            <w:tcBorders>
+              <w:tl2br w:val="single" w:sz="4" w:space="0" w:color="auto"/>
+            </w:tcBorders>
           </w:tcPr>
           <w:p>
             <w:pPr>
@@ -8864,7 +8870,6 @@
         </w:tc>
       </w:tr>
       <w:bookmarkEnd w:id="3"/>
-      <w:bookmarkEnd w:id="4"/>
     </w:tbl>
     <w:p>
       <w:pPr>
@@ -8898,7 +8903,7 @@
           <w:lang w:val="fr-FR"/>
         </w:rPr>
       </w:pPr>
-      <w:bookmarkStart w:id="5" w:name="_Toc512953959"/>
+      <w:bookmarkStart w:id="4" w:name="_Toc512953959"/>
       <w:r>
         <w:rPr>
           <w:u w:val="single"/>
@@ -8914,7 +8919,7 @@
         </w:rPr>
         <w:t xml:space="preserve"> et consignes</w:t>
       </w:r>
-      <w:bookmarkEnd w:id="5"/>
+      <w:bookmarkEnd w:id="4"/>
     </w:p>
     <w:p>
       <w:pPr>
@@ -10309,7 +10314,7 @@
           <w:lang w:val="fr-FR"/>
         </w:rPr>
       </w:pPr>
-      <w:bookmarkStart w:id="6" w:name="_Toc512953960"/>
+      <w:bookmarkStart w:id="5" w:name="_Toc512953960"/>
       <w:r>
         <w:rPr>
           <w:u w:val="single"/>
@@ -10318,7 +10323,7 @@
         <w:lastRenderedPageBreak/>
         <w:t>Diagrammes et schémas</w:t>
       </w:r>
-      <w:bookmarkEnd w:id="6"/>
+      <w:bookmarkEnd w:id="5"/>
     </w:p>
     <w:p>
       <w:pPr>
@@ -10339,7 +10344,7 @@
           <w:lang w:val="fr-FR"/>
         </w:rPr>
       </w:pPr>
-      <w:bookmarkStart w:id="7" w:name="_Toc512953961"/>
+      <w:bookmarkStart w:id="6" w:name="_Toc512953961"/>
       <w:r>
         <w:rPr>
           <w:u w:val="single"/>
@@ -10354,7 +10359,7 @@
         </w:rPr>
         <w:t>fonctionnel</w:t>
       </w:r>
-      <w:bookmarkEnd w:id="7"/>
+      <w:bookmarkEnd w:id="6"/>
     </w:p>
     <w:p>
       <w:pPr>
@@ -10374,14 +10379,14 @@
           <w:lang w:val="fr-FR"/>
         </w:rPr>
       </w:pPr>
-      <w:bookmarkStart w:id="8" w:name="_Toc512953962"/>
+      <w:bookmarkStart w:id="7" w:name="_Toc512953962"/>
       <w:r>
         <w:rPr>
           <w:lang w:val="fr-FR"/>
         </w:rPr>
         <w:t>Diagramme de contexte statique</w:t>
       </w:r>
-      <w:bookmarkEnd w:id="8"/>
+      <w:bookmarkEnd w:id="7"/>
     </w:p>
     <w:p>
       <w:pPr>
@@ -10612,7 +10617,7 @@
           <w:lang w:val="fr-FR"/>
         </w:rPr>
       </w:pPr>
-      <w:bookmarkStart w:id="9" w:name="_Toc512953963"/>
+      <w:bookmarkStart w:id="8" w:name="_Toc512953963"/>
       <w:r>
         <w:rPr>
           <w:lang w:val="fr-FR"/>
@@ -10631,7 +10636,7 @@
         </w:rPr>
         <w:t xml:space="preserve"> des cas d’utilisation</w:t>
       </w:r>
-      <w:bookmarkEnd w:id="9"/>
+      <w:bookmarkEnd w:id="8"/>
     </w:p>
     <w:p>
       <w:pPr>
@@ -10706,7 +10711,7 @@
           <w:lang w:val="fr-FR"/>
         </w:rPr>
       </w:pPr>
-      <w:bookmarkStart w:id="10" w:name="_Toc512953964"/>
+      <w:bookmarkStart w:id="9" w:name="_Toc512953964"/>
       <w:r>
         <w:rPr>
           <w:lang w:val="fr-FR"/>
@@ -10714,7 +10719,7 @@
         <w:lastRenderedPageBreak/>
         <w:t>Cuisinier amateur</w:t>
       </w:r>
-      <w:bookmarkEnd w:id="10"/>
+      <w:bookmarkEnd w:id="9"/>
     </w:p>
     <w:p>
       <w:pPr>
@@ -10788,14 +10793,14 @@
           <w:lang w:val="fr-FR"/>
         </w:rPr>
       </w:pPr>
-      <w:bookmarkStart w:id="11" w:name="_Toc512953965"/>
+      <w:bookmarkStart w:id="10" w:name="_Toc512953965"/>
       <w:r>
         <w:rPr>
           <w:lang w:val="fr-FR"/>
         </w:rPr>
         <w:t>Voisin</w:t>
       </w:r>
-      <w:bookmarkEnd w:id="11"/>
+      <w:bookmarkEnd w:id="10"/>
     </w:p>
     <w:p>
       <w:pPr>
@@ -10869,7 +10874,7 @@
           <w:lang w:val="fr-FR"/>
         </w:rPr>
       </w:pPr>
-      <w:bookmarkStart w:id="12" w:name="_Toc512953966"/>
+      <w:bookmarkStart w:id="11" w:name="_Toc512953966"/>
       <w:r>
         <w:rPr>
           <w:lang w:val="fr-FR"/>
@@ -10877,7 +10882,7 @@
         <w:lastRenderedPageBreak/>
         <w:t>Administrateur</w:t>
       </w:r>
-      <w:bookmarkEnd w:id="12"/>
+      <w:bookmarkEnd w:id="11"/>
     </w:p>
     <w:p>
       <w:pPr>
@@ -10951,14 +10956,14 @@
           <w:lang w:val="fr-FR"/>
         </w:rPr>
       </w:pPr>
-      <w:bookmarkStart w:id="13" w:name="_Toc512953967"/>
+      <w:bookmarkStart w:id="12" w:name="_Toc512953967"/>
       <w:r>
         <w:rPr>
           <w:lang w:val="fr-FR"/>
         </w:rPr>
         <w:t>Global</w:t>
       </w:r>
-      <w:bookmarkEnd w:id="13"/>
+      <w:bookmarkEnd w:id="12"/>
     </w:p>
     <w:p>
       <w:pPr>
@@ -11081,7 +11086,7 @@
           <w:lang w:val="fr-FR"/>
         </w:rPr>
       </w:pPr>
-      <w:bookmarkStart w:id="14" w:name="_Toc512953968"/>
+      <w:bookmarkStart w:id="13" w:name="_Toc512953968"/>
       <w:r>
         <w:rPr>
           <w:lang w:val="fr-FR"/>
@@ -11107,7 +11112,7 @@
         </w:rPr>
         <w:t xml:space="preserve"> système</w:t>
       </w:r>
-      <w:bookmarkEnd w:id="14"/>
+      <w:bookmarkEnd w:id="13"/>
     </w:p>
     <w:p>
       <w:pPr>
@@ -11127,7 +11132,7 @@
           <w:lang w:val="fr-FR"/>
         </w:rPr>
       </w:pPr>
-      <w:bookmarkStart w:id="15" w:name="_Hlk514268169"/>
+      <w:bookmarkStart w:id="14" w:name="_Hlk514268169"/>
       <w:r>
         <w:rPr>
           <w:lang w:val="fr-FR"/>
@@ -11344,7 +11349,7 @@
         <w:t>»</w:t>
       </w:r>
     </w:p>
-    <w:bookmarkEnd w:id="15"/>
+    <w:bookmarkEnd w:id="14"/>
     <w:p>
       <w:pPr>
         <w:pStyle w:val="Paragraphedeliste"/>
@@ -11359,11 +11364,11 @@
           <w:numId w:val="1"/>
         </w:numPr>
       </w:pPr>
-      <w:bookmarkStart w:id="16" w:name="_Toc512953969"/>
+      <w:bookmarkStart w:id="15" w:name="_Toc512953969"/>
       <w:r>
         <w:t>Un utilisateur s’enregistre sur le site</w:t>
       </w:r>
-      <w:bookmarkEnd w:id="16"/>
+      <w:bookmarkEnd w:id="15"/>
     </w:p>
     <w:p/>
     <w:p>
@@ -11973,7 +11978,7 @@
           <w:numId w:val="1"/>
         </w:numPr>
       </w:pPr>
-      <w:bookmarkStart w:id="17" w:name="_Toc512953970"/>
+      <w:bookmarkStart w:id="16" w:name="_Toc512953970"/>
       <w:r>
         <w:lastRenderedPageBreak/>
         <w:t xml:space="preserve">Cuisinier amateur </w:t>
@@ -11981,7 +11986,7 @@
       <w:r>
         <w:t>encode une nouvelle recette</w:t>
       </w:r>
-      <w:bookmarkEnd w:id="17"/>
+      <w:bookmarkEnd w:id="16"/>
       <w:r>
         <w:t xml:space="preserve"> </w:t>
       </w:r>
@@ -12454,12 +12459,12 @@
           <w:numId w:val="1"/>
         </w:numPr>
       </w:pPr>
-      <w:bookmarkStart w:id="18" w:name="_Toc512953971"/>
+      <w:bookmarkStart w:id="17" w:name="_Toc512953971"/>
       <w:r>
         <w:lastRenderedPageBreak/>
         <w:t>Un voisin commande un plat</w:t>
       </w:r>
-      <w:bookmarkEnd w:id="18"/>
+      <w:bookmarkEnd w:id="17"/>
     </w:p>
     <w:p/>
     <w:p>
@@ -12800,12 +12805,12 @@
           <w:numId w:val="1"/>
         </w:numPr>
       </w:pPr>
-      <w:bookmarkStart w:id="19" w:name="_Toc512953972"/>
+      <w:bookmarkStart w:id="18" w:name="_Toc512953972"/>
       <w:r>
         <w:lastRenderedPageBreak/>
         <w:t>Un administrateur gère les utilisateurs</w:t>
       </w:r>
-      <w:bookmarkEnd w:id="19"/>
+      <w:bookmarkEnd w:id="18"/>
     </w:p>
     <w:p/>
     <w:p>
@@ -13102,7 +13107,7 @@
           <w:lang w:val="fr-FR"/>
         </w:rPr>
       </w:pPr>
-      <w:bookmarkStart w:id="20" w:name="_Toc512953973"/>
+      <w:bookmarkStart w:id="19" w:name="_Toc512953973"/>
       <w:r>
         <w:rPr>
           <w:u w:val="single"/>
@@ -13118,7 +13123,7 @@
         </w:rPr>
         <w:t>tatique</w:t>
       </w:r>
-      <w:bookmarkEnd w:id="20"/>
+      <w:bookmarkEnd w:id="19"/>
     </w:p>
     <w:p>
       <w:pPr>
@@ -13983,7 +13988,7 @@
           <w:lang w:val="fr-FR"/>
         </w:rPr>
       </w:pPr>
-      <w:bookmarkStart w:id="21" w:name="_Toc512953974"/>
+      <w:bookmarkStart w:id="20" w:name="_Toc512953974"/>
       <w:r>
         <w:rPr>
           <w:lang w:val="fr-FR"/>
@@ -14003,7 +14008,7 @@
         </w:rPr>
         <w:t xml:space="preserve"> de classes partielles</w:t>
       </w:r>
-      <w:bookmarkEnd w:id="21"/>
+      <w:bookmarkEnd w:id="20"/>
     </w:p>
     <w:p>
       <w:pPr>
@@ -14346,14 +14351,14 @@
           <w:lang w:val="fr-FR"/>
         </w:rPr>
       </w:pPr>
-      <w:bookmarkStart w:id="22" w:name="_Toc512953975"/>
+      <w:bookmarkStart w:id="21" w:name="_Toc512953975"/>
       <w:r>
         <w:rPr>
           <w:lang w:val="fr-FR"/>
         </w:rPr>
         <w:t>Diagramme de classes</w:t>
       </w:r>
-      <w:bookmarkEnd w:id="22"/>
+      <w:bookmarkEnd w:id="21"/>
     </w:p>
     <w:p>
       <w:pPr>
@@ -14368,9 +14373,9 @@
         </w:rPr>
         <w:drawing>
           <wp:inline distT="0" distB="0" distL="0" distR="0">
-            <wp:extent cx="5762625" cy="4867275"/>
-            <wp:effectExtent l="0" t="0" r="9525" b="9525"/>
-            <wp:docPr id="28" name="Image 28"/>
+            <wp:extent cx="5753100" cy="4657725"/>
+            <wp:effectExtent l="0" t="0" r="0" b="9525"/>
+            <wp:docPr id="6" name="Image 6"/>
             <wp:cNvGraphicFramePr>
               <a:graphicFrameLocks xmlns:a="http://schemas.openxmlformats.org/drawingml/2006/main" noChangeAspect="1"/>
             </wp:cNvGraphicFramePr>
@@ -14378,7 +14383,7 @@
               <a:graphicData uri="http://schemas.openxmlformats.org/drawingml/2006/picture">
                 <pic:pic xmlns:pic="http://schemas.openxmlformats.org/drawingml/2006/picture">
                   <pic:nvPicPr>
-                    <pic:cNvPr id="0" name="Picture 11"/>
+                    <pic:cNvPr id="0" name="Picture 4"/>
                     <pic:cNvPicPr>
                       <a:picLocks noChangeAspect="1" noChangeArrowheads="1"/>
                     </pic:cNvPicPr>
@@ -14399,7 +14404,7 @@
                   <pic:spPr bwMode="auto">
                     <a:xfrm>
                       <a:off x="0" y="0"/>
-                      <a:ext cx="5762625" cy="4867275"/>
+                      <a:ext cx="5753100" cy="4657725"/>
                     </a:xfrm>
                     <a:prstGeom prst="rect">
                       <a:avLst/>
@@ -14428,7 +14433,7 @@
           <w:lang w:val="fr-FR"/>
         </w:rPr>
       </w:pPr>
-      <w:bookmarkStart w:id="23" w:name="_Toc512953976"/>
+      <w:bookmarkStart w:id="22" w:name="_Toc512953976"/>
       <w:r>
         <w:rPr>
           <w:u w:val="single"/>
@@ -14437,7 +14442,7 @@
         <w:lastRenderedPageBreak/>
         <w:t>Axe dynamique</w:t>
       </w:r>
-      <w:bookmarkEnd w:id="23"/>
+      <w:bookmarkEnd w:id="22"/>
     </w:p>
     <w:p>
       <w:pPr>
@@ -14689,7 +14694,7 @@
           <w:lang w:val="fr-FR"/>
         </w:rPr>
       </w:pPr>
-      <w:bookmarkStart w:id="24" w:name="_Toc512953977"/>
+      <w:bookmarkStart w:id="23" w:name="_Toc512953977"/>
       <w:r>
         <w:rPr>
           <w:lang w:val="fr-FR"/>
@@ -14714,7 +14719,7 @@
         </w:rPr>
         <w:t xml:space="preserve"> analytique</w:t>
       </w:r>
-      <w:bookmarkEnd w:id="24"/>
+      <w:bookmarkEnd w:id="23"/>
     </w:p>
     <w:p>
       <w:pPr>
@@ -14951,7 +14956,7 @@
           <w:lang w:val="fr-FR"/>
         </w:rPr>
       </w:pPr>
-      <w:bookmarkStart w:id="25" w:name="_Toc512953978"/>
+      <w:bookmarkStart w:id="24" w:name="_Toc512953978"/>
       <w:r>
         <w:rPr>
           <w:u w:val="single"/>
@@ -14960,7 +14965,70 @@
         <w:lastRenderedPageBreak/>
         <w:t>Schéma conceptuel</w:t>
       </w:r>
+      <w:bookmarkEnd w:id="24"/>
+    </w:p>
+    <w:p>
+      <w:pPr>
+        <w:rPr>
+          <w:lang w:val="fr-FR"/>
+        </w:rPr>
+      </w:pPr>
+      <w:bookmarkStart w:id="25" w:name="_GoBack"/>
       <w:bookmarkEnd w:id="25"/>
+      <w:r>
+        <w:rPr>
+          <w:noProof/>
+          <w:lang w:val="fr-FR"/>
+        </w:rPr>
+        <w:drawing>
+          <wp:inline distT="0" distB="0" distL="0" distR="0">
+            <wp:extent cx="5762625" cy="3362325"/>
+            <wp:effectExtent l="0" t="0" r="9525" b="9525"/>
+            <wp:docPr id="7" name="Image 7"/>
+            <wp:cNvGraphicFramePr>
+              <a:graphicFrameLocks xmlns:a="http://schemas.openxmlformats.org/drawingml/2006/main" noChangeAspect="1"/>
+            </wp:cNvGraphicFramePr>
+            <a:graphic xmlns:a="http://schemas.openxmlformats.org/drawingml/2006/main">
+              <a:graphicData uri="http://schemas.openxmlformats.org/drawingml/2006/picture">
+                <pic:pic xmlns:pic="http://schemas.openxmlformats.org/drawingml/2006/picture">
+                  <pic:nvPicPr>
+                    <pic:cNvPr id="0" name="Picture 5"/>
+                    <pic:cNvPicPr>
+                      <a:picLocks noChangeAspect="1" noChangeArrowheads="1"/>
+                    </pic:cNvPicPr>
+                  </pic:nvPicPr>
+                  <pic:blipFill>
+                    <a:blip r:embed="rId32">
+                      <a:extLst>
+                        <a:ext uri="{28A0092B-C50C-407E-A947-70E740481C1C}">
+                          <a14:useLocalDpi xmlns:a14="http://schemas.microsoft.com/office/drawing/2010/main" val="0"/>
+                        </a:ext>
+                      </a:extLst>
+                    </a:blip>
+                    <a:srcRect/>
+                    <a:stretch>
+                      <a:fillRect/>
+                    </a:stretch>
+                  </pic:blipFill>
+                  <pic:spPr bwMode="auto">
+                    <a:xfrm>
+                      <a:off x="0" y="0"/>
+                      <a:ext cx="5762625" cy="3362325"/>
+                    </a:xfrm>
+                    <a:prstGeom prst="rect">
+                      <a:avLst/>
+                    </a:prstGeom>
+                    <a:noFill/>
+                    <a:ln>
+                      <a:noFill/>
+                    </a:ln>
+                  </pic:spPr>
+                </pic:pic>
+              </a:graphicData>
+            </a:graphic>
+          </wp:inline>
+        </w:drawing>
+      </w:r>
     </w:p>
     <w:p>
       <w:pPr>
@@ -15579,7 +15647,7 @@
       </w:r>
     </w:p>
     <w:sectPr>
-      <w:footerReference w:type="default" r:id="rId32"/>
+      <w:footerReference w:type="default" r:id="rId33"/>
       <w:pgSz w:w="11906" w:h="16838"/>
       <w:pgMar w:top="1417" w:right="1417" w:bottom="1417" w:left="1417" w:header="708" w:footer="708" w:gutter="0"/>
       <w:pgNumType w:start="1"/>
@@ -19544,7 +19612,7 @@
 </file>
 
 <file path=customXml/itemProps2.xml><?xml version="1.0" encoding="utf-8"?>
-<ds:datastoreItem xmlns:ds="http://schemas.openxmlformats.org/officeDocument/2006/customXml" ds:itemID="{037BFFF4-58F7-4BFD-80F9-B44E67ED7945}">
+<ds:datastoreItem xmlns:ds="http://schemas.openxmlformats.org/officeDocument/2006/customXml" ds:itemID="{9127469D-A0EF-47FC-A1FC-ACA37F8561A2}">
   <ds:schemaRefs>
     <ds:schemaRef ds:uri="http://schemas.openxmlformats.org/officeDocument/2006/bibliography"/>
   </ds:schemaRefs>

</xml_diff>